<commit_message>
Version 1.1 (RESTful + Spring Security)
</commit_message>
<xml_diff>
--- a/Backend Test(Benny Lam).docx
+++ b/Backend Test(Benny Lam).docx
@@ -1,6 +1,6 @@
 
 <file path=word/document.xml><?xml version="1.0" encoding="utf-8"?>
-<w:document xmlns:wpc="http://schemas.microsoft.com/office/word/2010/wordprocessingCanvas" xmlns:cx="http://schemas.microsoft.com/office/drawing/2014/chartex" xmlns:cx1="http://schemas.microsoft.com/office/drawing/2015/9/8/chartex" xmlns:cx2="http://schemas.microsoft.com/office/drawing/2015/10/21/chartex" xmlns:cx3="http://schemas.microsoft.com/office/drawing/2016/5/9/chartex" xmlns:cx4="http://schemas.microsoft.com/office/drawing/2016/5/10/chartex" xmlns:cx5="http://schemas.microsoft.com/office/drawing/2016/5/11/chartex" xmlns:cx6="http://schemas.microsoft.com/office/drawing/2016/5/12/chartex" xmlns:cx7="http://schemas.microsoft.com/office/drawing/2016/5/13/chartex" xmlns:cx8="http://schemas.microsoft.com/office/drawing/2016/5/14/chartex" xmlns:mc="http://schemas.openxmlformats.org/markup-compatibility/2006" xmlns:aink="http://schemas.microsoft.com/office/drawing/2016/ink" xmlns:o="urn:schemas-microsoft-com:office:office" xmlns:r="http://schemas.openxmlformats.org/officeDocument/2006/relationships" xmlns:m="http://schemas.openxmlformats.org/officeDocument/2006/math" xmlns:v="urn:schemas-microsoft-com:vml" xmlns:wp14="http://schemas.microsoft.com/office/word/2010/wordprocessingDrawing" xmlns:wp="http://schemas.openxmlformats.org/drawingml/2006/wordprocessingDrawing" xmlns:w10="urn:schemas-microsoft-com:office:word" xmlns:w="http://schemas.openxmlformats.org/wordprocessingml/2006/main" xmlns:w14="http://schemas.microsoft.com/office/word/2010/wordml" xmlns:w15="http://schemas.microsoft.com/office/word/2012/wordml" xmlns:w16se="http://schemas.microsoft.com/office/word/2015/wordml/symex" xmlns:wpg="http://schemas.microsoft.com/office/word/2010/wordprocessingGroup" xmlns:wpi="http://schemas.microsoft.com/office/word/2010/wordprocessingInk" xmlns:wne="http://schemas.microsoft.com/office/word/2006/wordml" xmlns:wps="http://schemas.microsoft.com/office/word/2010/wordprocessingShape" mc:Ignorable="w14 w15 w16se wp14">
+<w:document xmlns:wpc="http://schemas.microsoft.com/office/word/2010/wordprocessingCanvas" xmlns:mc="http://schemas.openxmlformats.org/markup-compatibility/2006" xmlns:o="urn:schemas-microsoft-com:office:office" xmlns:r="http://schemas.openxmlformats.org/officeDocument/2006/relationships" xmlns:m="http://schemas.openxmlformats.org/officeDocument/2006/math" xmlns:v="urn:schemas-microsoft-com:vml" xmlns:wp14="http://schemas.microsoft.com/office/word/2010/wordprocessingDrawing" xmlns:wp="http://schemas.openxmlformats.org/drawingml/2006/wordprocessingDrawing" xmlns:w10="urn:schemas-microsoft-com:office:word" xmlns:w="http://schemas.openxmlformats.org/wordprocessingml/2006/main" xmlns:w14="http://schemas.microsoft.com/office/word/2010/wordml" xmlns:wpg="http://schemas.microsoft.com/office/word/2010/wordprocessingGroup" xmlns:wpi="http://schemas.microsoft.com/office/word/2010/wordprocessingInk" xmlns:wne="http://schemas.microsoft.com/office/word/2006/wordml" xmlns:wps="http://schemas.microsoft.com/office/word/2010/wordprocessingShape" mc:Ignorable="w14 wp14">
   <w:body>
     <w:p>
       <w:r>
@@ -37,7 +37,7 @@
                     <pic:cNvPicPr/>
                   </pic:nvPicPr>
                   <pic:blipFill>
-                    <a:blip r:embed="rId4"/>
+                    <a:blip r:embed="rId5"/>
                     <a:stretch>
                       <a:fillRect/>
                     </a:stretch>
@@ -80,7 +80,7 @@
                     <pic:cNvPicPr/>
                   </pic:nvPicPr>
                   <pic:blipFill>
-                    <a:blip r:embed="rId5"/>
+                    <a:blip r:embed="rId6"/>
                     <a:stretch>
                       <a:fillRect/>
                     </a:stretch>
@@ -123,7 +123,7 @@
                     <pic:cNvPicPr/>
                   </pic:nvPicPr>
                   <pic:blipFill>
-                    <a:blip r:embed="rId6"/>
+                    <a:blip r:embed="rId7"/>
                     <a:stretch>
                       <a:fillRect/>
                     </a:stretch>
@@ -169,11 +169,6 @@
       </w:r>
     </w:p>
     <w:p>
-      <w:pPr>
-        <w:rPr>
-          <w:rFonts w:hint="eastAsia"/>
-        </w:rPr>
-      </w:pPr>
       <w:r>
         <w:rPr>
           <w:noProof/>
@@ -194,7 +189,7 @@
                     <pic:cNvPicPr/>
                   </pic:nvPicPr>
                   <pic:blipFill>
-                    <a:blip r:embed="rId7"/>
+                    <a:blip r:embed="rId8"/>
                     <a:stretch>
                       <a:fillRect/>
                     </a:stretch>
@@ -254,7 +249,7 @@
                     <pic:cNvPicPr/>
                   </pic:nvPicPr>
                   <pic:blipFill>
-                    <a:blip r:embed="rId8"/>
+                    <a:blip r:embed="rId9"/>
                     <a:stretch>
                       <a:fillRect/>
                     </a:stretch>
@@ -285,11 +280,6 @@
       </w:r>
     </w:p>
     <w:p>
-      <w:pPr>
-        <w:rPr>
-          <w:rFonts w:hint="eastAsia"/>
-        </w:rPr>
-      </w:pPr>
       <w:r>
         <w:rPr>
           <w:rFonts w:hint="eastAsia"/>
@@ -298,10 +288,7 @@
         <w:t>The server with</w:t>
       </w:r>
       <w:r>
-        <w:t xml:space="preserve"> create a list of ATM addresses and return the </w:t>
-      </w:r>
-      <w:r>
-        <w:t>JSON response</w:t>
+        <w:t xml:space="preserve"> create a list of ATM addresses and return the JSON response</w:t>
       </w:r>
     </w:p>
     <w:p>
@@ -325,7 +312,7 @@
                     <pic:cNvPicPr/>
                   </pic:nvPicPr>
                   <pic:blipFill>
-                    <a:blip r:embed="rId9"/>
+                    <a:blip r:embed="rId10"/>
                     <a:stretch>
                       <a:fillRect/>
                     </a:stretch>
@@ -385,7 +372,7 @@
                     <pic:cNvPicPr/>
                   </pic:nvPicPr>
                   <pic:blipFill>
-                    <a:blip r:embed="rId10"/>
+                    <a:blip r:embed="rId11"/>
                     <a:stretch>
                       <a:fillRect/>
                     </a:stretch>
@@ -418,20 +405,20 @@
     <w:p>
       <w:r>
         <w:lastRenderedPageBreak/>
-        <w:t xml:space="preserve">The link for the Spring </w:t>
+        <w:t xml:space="preserve">The link for the </w:t>
       </w:r>
       <w:proofErr w:type="gramStart"/>
       <w:r>
-        <w:t>boot</w:t>
+        <w:t>Spring</w:t>
       </w:r>
       <w:proofErr w:type="gramEnd"/>
       <w:r>
-        <w:t xml:space="preserve"> Web App </w:t>
-      </w:r>
-      <w:hyperlink r:id="rId11" w:history="1">
+        <w:t xml:space="preserve"> boot Web App </w:t>
+      </w:r>
+      <w:hyperlink r:id="rId12" w:history="1">
         <w:r>
           <w:rPr>
-            <w:rStyle w:val="a3"/>
+            <w:rStyle w:val="Hyperlink"/>
           </w:rPr>
           <w:t>http://52.187.19.215:8080/index</w:t>
         </w:r>
@@ -467,7 +454,7 @@
                     <pic:cNvPicPr/>
                   </pic:nvPicPr>
                   <pic:blipFill>
-                    <a:blip r:embed="rId12"/>
+                    <a:blip r:embed="rId13"/>
                     <a:stretch>
                       <a:fillRect/>
                     </a:stretch>
@@ -488,49 +475,62 @@
         </w:drawing>
       </w:r>
     </w:p>
+    <w:p>
+      <w:pPr>
+        <w:rPr>
+          <w:rFonts w:hint="eastAsia"/>
+        </w:rPr>
+      </w:pPr>
+      <w:r>
+        <w:rPr>
+          <w:rFonts w:hint="eastAsia"/>
+        </w:rPr>
+        <w:t>Access Right Setting</w:t>
+      </w:r>
+    </w:p>
+    <w:p>
+      <w:r>
+        <w:rPr>
+          <w:noProof/>
+        </w:rPr>
+        <w:drawing>
+          <wp:inline distT="0" distB="0" distL="0" distR="0" wp14:anchorId="3ED7E0E0" wp14:editId="6F2757E5">
+            <wp:extent cx="6962775" cy="4950692"/>
+            <wp:effectExtent l="0" t="0" r="0" b="2540"/>
+            <wp:docPr id="8" name="Picture 8"/>
+            <wp:cNvGraphicFramePr>
+              <a:graphicFrameLocks xmlns:a="http://schemas.openxmlformats.org/drawingml/2006/main" noChangeAspect="1"/>
+            </wp:cNvGraphicFramePr>
+            <a:graphic xmlns:a="http://schemas.openxmlformats.org/drawingml/2006/main">
+              <a:graphicData uri="http://schemas.openxmlformats.org/drawingml/2006/picture">
+                <pic:pic xmlns:pic="http://schemas.openxmlformats.org/drawingml/2006/picture">
+                  <pic:nvPicPr>
+                    <pic:cNvPr id="0" name=""/>
+                    <pic:cNvPicPr/>
+                  </pic:nvPicPr>
+                  <pic:blipFill>
+                    <a:blip r:embed="rId14"/>
+                    <a:stretch>
+                      <a:fillRect/>
+                    </a:stretch>
+                  </pic:blipFill>
+                  <pic:spPr>
+                    <a:xfrm>
+                      <a:off x="0" y="0"/>
+                      <a:ext cx="6965714" cy="4952782"/>
+                    </a:xfrm>
+                    <a:prstGeom prst="rect">
+                      <a:avLst/>
+                    </a:prstGeom>
+                  </pic:spPr>
+                </pic:pic>
+              </a:graphicData>
+            </a:graphic>
+          </wp:inline>
+        </w:drawing>
+      </w:r>
+    </w:p>
     <w:p/>
-    <w:p>
-      <w:r>
-        <w:rPr>
-          <w:noProof/>
-        </w:rPr>
-        <w:drawing>
-          <wp:inline distT="0" distB="0" distL="0" distR="0" wp14:anchorId="5BCA4D68" wp14:editId="15B16F1D">
-            <wp:extent cx="7020560" cy="5942965"/>
-            <wp:effectExtent l="0" t="0" r="8890" b="635"/>
-            <wp:docPr id="9" name="圖片 9"/>
-            <wp:cNvGraphicFramePr>
-              <a:graphicFrameLocks xmlns:a="http://schemas.openxmlformats.org/drawingml/2006/main" noChangeAspect="1"/>
-            </wp:cNvGraphicFramePr>
-            <a:graphic xmlns:a="http://schemas.openxmlformats.org/drawingml/2006/main">
-              <a:graphicData uri="http://schemas.openxmlformats.org/drawingml/2006/picture">
-                <pic:pic xmlns:pic="http://schemas.openxmlformats.org/drawingml/2006/picture">
-                  <pic:nvPicPr>
-                    <pic:cNvPr id="1" name=""/>
-                    <pic:cNvPicPr/>
-                  </pic:nvPicPr>
-                  <pic:blipFill>
-                    <a:blip r:embed="rId13"/>
-                    <a:stretch>
-                      <a:fillRect/>
-                    </a:stretch>
-                  </pic:blipFill>
-                  <pic:spPr>
-                    <a:xfrm>
-                      <a:off x="0" y="0"/>
-                      <a:ext cx="7020560" cy="5942965"/>
-                    </a:xfrm>
-                    <a:prstGeom prst="rect">
-                      <a:avLst/>
-                    </a:prstGeom>
-                  </pic:spPr>
-                </pic:pic>
-              </a:graphicData>
-            </a:graphic>
-          </wp:inline>
-        </w:drawing>
-      </w:r>
-    </w:p>
     <w:p>
       <w:pPr>
         <w:widowControl/>
@@ -538,6 +538,8 @@
       <w:r>
         <w:br w:type="page"/>
       </w:r>
+      <w:bookmarkStart w:id="0" w:name="_GoBack"/>
+      <w:bookmarkEnd w:id="0"/>
     </w:p>
     <w:p>
       <w:r>
@@ -569,7 +571,7 @@
                     <pic:cNvPicPr/>
                   </pic:nvPicPr>
                   <pic:blipFill>
-                    <a:blip r:embed="rId14"/>
+                    <a:blip r:embed="rId15"/>
                     <a:stretch>
                       <a:fillRect/>
                     </a:stretch>
@@ -611,7 +613,7 @@
                     <pic:cNvPicPr/>
                   </pic:nvPicPr>
                   <pic:blipFill>
-                    <a:blip r:embed="rId15"/>
+                    <a:blip r:embed="rId16"/>
                     <a:stretch>
                       <a:fillRect/>
                     </a:stretch>
@@ -653,7 +655,7 @@
                     <pic:cNvPicPr/>
                   </pic:nvPicPr>
                   <pic:blipFill>
-                    <a:blip r:embed="rId16"/>
+                    <a:blip r:embed="rId17"/>
                     <a:stretch>
                       <a:fillRect/>
                     </a:stretch>
@@ -699,7 +701,7 @@
                     <pic:cNvPicPr/>
                   </pic:nvPicPr>
                   <pic:blipFill>
-                    <a:blip r:embed="rId17"/>
+                    <a:blip r:embed="rId18"/>
                     <a:stretch>
                       <a:fillRect/>
                     </a:stretch>
@@ -741,7 +743,7 @@
                     <pic:cNvPicPr/>
                   </pic:nvPicPr>
                   <pic:blipFill>
-                    <a:blip r:embed="rId18"/>
+                    <a:blip r:embed="rId19"/>
                     <a:stretch>
                       <a:fillRect/>
                     </a:stretch>
@@ -792,7 +794,7 @@
                     <pic:cNvPicPr/>
                   </pic:nvPicPr>
                   <pic:blipFill>
-                    <a:blip r:embed="rId19"/>
+                    <a:blip r:embed="rId20"/>
                     <a:stretch>
                       <a:fillRect/>
                     </a:stretch>
@@ -832,7 +834,7 @@
                     <pic:cNvPicPr/>
                   </pic:nvPicPr>
                   <pic:blipFill>
-                    <a:blip r:embed="rId20"/>
+                    <a:blip r:embed="rId21"/>
                     <a:stretch>
                       <a:fillRect/>
                     </a:stretch>
@@ -889,7 +891,7 @@
                     <pic:cNvPicPr/>
                   </pic:nvPicPr>
                   <pic:blipFill>
-                    <a:blip r:embed="rId21"/>
+                    <a:blip r:embed="rId22"/>
                     <a:stretch>
                       <a:fillRect/>
                     </a:stretch>
@@ -931,7 +933,7 @@
                     <pic:cNvPicPr/>
                   </pic:nvPicPr>
                   <pic:blipFill>
-                    <a:blip r:embed="rId22"/>
+                    <a:blip r:embed="rId23"/>
                     <a:stretch>
                       <a:fillRect/>
                     </a:stretch>
@@ -973,7 +975,7 @@
                     <pic:cNvPicPr/>
                   </pic:nvPicPr>
                   <pic:blipFill>
-                    <a:blip r:embed="rId23"/>
+                    <a:blip r:embed="rId24"/>
                     <a:stretch>
                       <a:fillRect/>
                     </a:stretch>
@@ -1016,7 +1018,7 @@
                     <pic:cNvPicPr/>
                   </pic:nvPicPr>
                   <pic:blipFill>
-                    <a:blip r:embed="rId24"/>
+                    <a:blip r:embed="rId25"/>
                     <a:stretch>
                       <a:fillRect/>
                     </a:stretch>
@@ -1058,7 +1060,7 @@
                     <pic:cNvPicPr/>
                   </pic:nvPicPr>
                   <pic:blipFill>
-                    <a:blip r:embed="rId25"/>
+                    <a:blip r:embed="rId26"/>
                     <a:stretch>
                       <a:fillRect/>
                     </a:stretch>
@@ -1109,7 +1111,7 @@
                     <pic:cNvPicPr/>
                   </pic:nvPicPr>
                   <pic:blipFill>
-                    <a:blip r:embed="rId26"/>
+                    <a:blip r:embed="rId27"/>
                     <a:stretch>
                       <a:fillRect/>
                     </a:stretch>
@@ -1149,7 +1151,7 @@
                     <pic:cNvPicPr/>
                   </pic:nvPicPr>
                   <pic:blipFill>
-                    <a:blip r:embed="rId27"/>
+                    <a:blip r:embed="rId28"/>
                     <a:stretch>
                       <a:fillRect/>
                     </a:stretch>
@@ -1171,11 +1173,6 @@
       </w:r>
     </w:p>
     <w:p>
-      <w:pPr>
-        <w:rPr>
-          <w:rFonts w:hint="eastAsia"/>
-        </w:rPr>
-      </w:pPr>
       <w:r>
         <w:rPr>
           <w:noProof/>
@@ -1196,7 +1193,7 @@
                     <pic:cNvPicPr/>
                   </pic:nvPicPr>
                   <pic:blipFill>
-                    <a:blip r:embed="rId28"/>
+                    <a:blip r:embed="rId29"/>
                     <a:stretch>
                       <a:fillRect/>
                     </a:stretch>
@@ -1221,7 +1218,6 @@
       <w:pPr>
         <w:widowControl/>
       </w:pPr>
-      <w:bookmarkStart w:id="0" w:name="_GoBack"/>
       <w:r>
         <w:rPr>
           <w:noProof/>
@@ -1242,7 +1238,7 @@
                     <pic:cNvPicPr/>
                   </pic:nvPicPr>
                   <pic:blipFill>
-                    <a:blip r:embed="rId29"/>
+                    <a:blip r:embed="rId30"/>
                     <a:stretch>
                       <a:fillRect/>
                     </a:stretch>
@@ -1262,7 +1258,6 @@
           </wp:inline>
         </w:drawing>
       </w:r>
-      <w:bookmarkEnd w:id="0"/>
       <w:r>
         <w:br w:type="page"/>
       </w:r>
@@ -1287,7 +1282,7 @@
                     <pic:cNvPicPr/>
                   </pic:nvPicPr>
                   <pic:blipFill>
-                    <a:blip r:embed="rId30"/>
+                    <a:blip r:embed="rId31"/>
                     <a:stretch>
                       <a:fillRect/>
                     </a:stretch>
@@ -1309,11 +1304,6 @@
       </w:r>
     </w:p>
     <w:p>
-      <w:pPr>
-        <w:rPr>
-          <w:rFonts w:hint="eastAsia"/>
-        </w:rPr>
-      </w:pPr>
       <w:r>
         <w:rPr>
           <w:noProof/>
@@ -1334,7 +1324,7 @@
                     <pic:cNvPicPr/>
                   </pic:nvPicPr>
                   <pic:blipFill>
-                    <a:blip r:embed="rId31"/>
+                    <a:blip r:embed="rId32"/>
                     <a:stretch>
                       <a:fillRect/>
                     </a:stretch>
@@ -1376,7 +1366,7 @@
                     <pic:cNvPicPr/>
                   </pic:nvPicPr>
                   <pic:blipFill>
-                    <a:blip r:embed="rId32"/>
+                    <a:blip r:embed="rId33"/>
                     <a:stretch>
                       <a:fillRect/>
                     </a:stretch>
@@ -1417,11 +1407,6 @@
       </w:r>
     </w:p>
     <w:p>
-      <w:pPr>
-        <w:rPr>
-          <w:rFonts w:hint="eastAsia"/>
-        </w:rPr>
-      </w:pPr>
       <w:r>
         <w:rPr>
           <w:noProof/>
@@ -1442,7 +1427,7 @@
                     <pic:cNvPicPr/>
                   </pic:nvPicPr>
                   <pic:blipFill>
-                    <a:blip r:embed="rId33"/>
+                    <a:blip r:embed="rId34"/>
                     <a:stretch>
                       <a:fillRect/>
                     </a:stretch>
@@ -1484,7 +1469,7 @@
                     <pic:cNvPicPr/>
                   </pic:nvPicPr>
                   <pic:blipFill>
-                    <a:blip r:embed="rId34"/>
+                    <a:blip r:embed="rId35"/>
                     <a:stretch>
                       <a:fillRect/>
                     </a:stretch>
@@ -1506,11 +1491,6 @@
       </w:r>
     </w:p>
     <w:p>
-      <w:pPr>
-        <w:rPr>
-          <w:rFonts w:hint="eastAsia"/>
-        </w:rPr>
-      </w:pPr>
       <w:r>
         <w:rPr>
           <w:noProof/>
@@ -1531,7 +1511,7 @@
                     <pic:cNvPicPr/>
                   </pic:nvPicPr>
                   <pic:blipFill>
-                    <a:blip r:embed="rId35"/>
+                    <a:blip r:embed="rId36"/>
                     <a:stretch>
                       <a:fillRect/>
                     </a:stretch>
@@ -1552,13 +1532,7 @@
         </w:drawing>
       </w:r>
     </w:p>
-    <w:p>
-      <w:pPr>
-        <w:rPr>
-          <w:rFonts w:hint="eastAsia"/>
-        </w:rPr>
-      </w:pPr>
-    </w:p>
+    <w:p/>
     <w:sectPr>
       <w:pgSz w:w="11906" w:h="16838"/>
       <w:pgMar w:top="567" w:right="424" w:bottom="426" w:left="426" w:header="851" w:footer="992" w:gutter="0"/>
@@ -1570,7 +1544,7 @@
 </file>
 
 <file path=word/styles.xml><?xml version="1.0" encoding="utf-8"?>
-<w:styles xmlns:mc="http://schemas.openxmlformats.org/markup-compatibility/2006" xmlns:r="http://schemas.openxmlformats.org/officeDocument/2006/relationships" xmlns:w="http://schemas.openxmlformats.org/wordprocessingml/2006/main" xmlns:w14="http://schemas.microsoft.com/office/word/2010/wordml" xmlns:w15="http://schemas.microsoft.com/office/word/2012/wordml" xmlns:w16se="http://schemas.microsoft.com/office/word/2015/wordml/symex" mc:Ignorable="w14 w15 w16se">
+<w:styles xmlns:mc="http://schemas.openxmlformats.org/markup-compatibility/2006" xmlns:r="http://schemas.openxmlformats.org/officeDocument/2006/relationships" xmlns:w="http://schemas.openxmlformats.org/wordprocessingml/2006/main" xmlns:w14="http://schemas.microsoft.com/office/word/2010/wordml" mc:Ignorable="w14">
   <w:docDefaults>
     <w:rPrDefault>
       <w:rPr>
@@ -1583,396 +1557,159 @@
     </w:rPrDefault>
     <w:pPrDefault/>
   </w:docDefaults>
-  <w:latentStyles w:defLockedState="0" w:defUIPriority="99" w:defSemiHidden="0" w:defUnhideWhenUsed="0" w:defQFormat="0" w:count="374">
-    <w:lsdException w:name="Normal" w:uiPriority="0" w:qFormat="1"/>
-    <w:lsdException w:name="heading 1" w:uiPriority="9" w:qFormat="1"/>
-    <w:lsdException w:name="heading 2" w:semiHidden="1" w:uiPriority="9" w:unhideWhenUsed="1" w:qFormat="1"/>
-    <w:lsdException w:name="heading 3" w:semiHidden="1" w:uiPriority="9" w:unhideWhenUsed="1" w:qFormat="1"/>
-    <w:lsdException w:name="heading 4" w:semiHidden="1" w:uiPriority="9" w:unhideWhenUsed="1" w:qFormat="1"/>
-    <w:lsdException w:name="heading 5" w:semiHidden="1" w:uiPriority="9" w:unhideWhenUsed="1" w:qFormat="1"/>
-    <w:lsdException w:name="heading 6" w:semiHidden="1" w:uiPriority="9" w:unhideWhenUsed="1" w:qFormat="1"/>
-    <w:lsdException w:name="heading 7" w:semiHidden="1" w:uiPriority="9" w:unhideWhenUsed="1" w:qFormat="1"/>
-    <w:lsdException w:name="heading 8" w:semiHidden="1" w:uiPriority="9" w:unhideWhenUsed="1" w:qFormat="1"/>
-    <w:lsdException w:name="heading 9" w:semiHidden="1" w:uiPriority="9" w:unhideWhenUsed="1" w:qFormat="1"/>
-    <w:lsdException w:name="index 1" w:semiHidden="1" w:unhideWhenUsed="1"/>
-    <w:lsdException w:name="index 2" w:semiHidden="1" w:unhideWhenUsed="1"/>
-    <w:lsdException w:name="index 3" w:semiHidden="1" w:unhideWhenUsed="1"/>
-    <w:lsdException w:name="index 4" w:semiHidden="1" w:unhideWhenUsed="1"/>
-    <w:lsdException w:name="index 5" w:semiHidden="1" w:unhideWhenUsed="1"/>
-    <w:lsdException w:name="index 6" w:semiHidden="1" w:unhideWhenUsed="1"/>
-    <w:lsdException w:name="index 7" w:semiHidden="1" w:unhideWhenUsed="1"/>
-    <w:lsdException w:name="index 8" w:semiHidden="1" w:unhideWhenUsed="1"/>
-    <w:lsdException w:name="index 9" w:semiHidden="1" w:unhideWhenUsed="1"/>
-    <w:lsdException w:name="toc 1" w:semiHidden="1" w:uiPriority="39" w:unhideWhenUsed="1"/>
-    <w:lsdException w:name="toc 2" w:semiHidden="1" w:uiPriority="39" w:unhideWhenUsed="1"/>
-    <w:lsdException w:name="toc 3" w:semiHidden="1" w:uiPriority="39" w:unhideWhenUsed="1"/>
-    <w:lsdException w:name="toc 4" w:semiHidden="1" w:uiPriority="39" w:unhideWhenUsed="1"/>
-    <w:lsdException w:name="toc 5" w:semiHidden="1" w:uiPriority="39" w:unhideWhenUsed="1"/>
-    <w:lsdException w:name="toc 6" w:semiHidden="1" w:uiPriority="39" w:unhideWhenUsed="1"/>
-    <w:lsdException w:name="toc 7" w:semiHidden="1" w:uiPriority="39" w:unhideWhenUsed="1"/>
-    <w:lsdException w:name="toc 8" w:semiHidden="1" w:uiPriority="39" w:unhideWhenUsed="1"/>
-    <w:lsdException w:name="toc 9" w:semiHidden="1" w:uiPriority="39" w:unhideWhenUsed="1"/>
-    <w:lsdException w:name="Normal Indent" w:semiHidden="1" w:unhideWhenUsed="1"/>
-    <w:lsdException w:name="footnote text" w:semiHidden="1" w:unhideWhenUsed="1"/>
-    <w:lsdException w:name="annotation text" w:semiHidden="1" w:unhideWhenUsed="1"/>
-    <w:lsdException w:name="header" w:semiHidden="1" w:unhideWhenUsed="1"/>
-    <w:lsdException w:name="footer" w:semiHidden="1" w:unhideWhenUsed="1"/>
-    <w:lsdException w:name="index heading" w:semiHidden="1" w:unhideWhenUsed="1"/>
-    <w:lsdException w:name="caption" w:semiHidden="1" w:uiPriority="35" w:unhideWhenUsed="1" w:qFormat="1"/>
-    <w:lsdException w:name="table of figures" w:semiHidden="1" w:unhideWhenUsed="1"/>
-    <w:lsdException w:name="envelope address" w:semiHidden="1" w:unhideWhenUsed="1"/>
-    <w:lsdException w:name="envelope return" w:semiHidden="1" w:unhideWhenUsed="1"/>
-    <w:lsdException w:name="footnote reference" w:semiHidden="1" w:unhideWhenUsed="1"/>
-    <w:lsdException w:name="annotation reference" w:semiHidden="1" w:unhideWhenUsed="1"/>
-    <w:lsdException w:name="line number" w:semiHidden="1" w:unhideWhenUsed="1"/>
-    <w:lsdException w:name="page number" w:semiHidden="1" w:unhideWhenUsed="1"/>
-    <w:lsdException w:name="endnote reference" w:semiHidden="1" w:unhideWhenUsed="1"/>
-    <w:lsdException w:name="endnote text" w:semiHidden="1" w:unhideWhenUsed="1"/>
-    <w:lsdException w:name="table of authorities" w:semiHidden="1" w:unhideWhenUsed="1"/>
-    <w:lsdException w:name="macro" w:semiHidden="1" w:unhideWhenUsed="1"/>
-    <w:lsdException w:name="toa heading" w:semiHidden="1" w:unhideWhenUsed="1"/>
-    <w:lsdException w:name="List" w:semiHidden="1" w:unhideWhenUsed="1"/>
-    <w:lsdException w:name="List Bullet" w:semiHidden="1" w:unhideWhenUsed="1"/>
-    <w:lsdException w:name="List Number" w:semiHidden="1" w:unhideWhenUsed="1"/>
-    <w:lsdException w:name="List 2" w:semiHidden="1" w:unhideWhenUsed="1"/>
-    <w:lsdException w:name="List 3" w:semiHidden="1" w:unhideWhenUsed="1"/>
-    <w:lsdException w:name="List 4" w:semiHidden="1" w:unhideWhenUsed="1"/>
-    <w:lsdException w:name="List 5" w:semiHidden="1" w:unhideWhenUsed="1"/>
-    <w:lsdException w:name="List Bullet 2" w:semiHidden="1" w:unhideWhenUsed="1"/>
-    <w:lsdException w:name="List Bullet 3" w:semiHidden="1" w:unhideWhenUsed="1"/>
-    <w:lsdException w:name="List Bullet 4" w:semiHidden="1" w:unhideWhenUsed="1"/>
-    <w:lsdException w:name="List Bullet 5" w:semiHidden="1" w:unhideWhenUsed="1"/>
-    <w:lsdException w:name="List Number 2" w:semiHidden="1" w:unhideWhenUsed="1"/>
-    <w:lsdException w:name="List Number 3" w:semiHidden="1" w:unhideWhenUsed="1"/>
-    <w:lsdException w:name="List Number 4" w:semiHidden="1" w:unhideWhenUsed="1"/>
-    <w:lsdException w:name="List Number 5" w:semiHidden="1" w:unhideWhenUsed="1"/>
-    <w:lsdException w:name="Title" w:uiPriority="10" w:qFormat="1"/>
-    <w:lsdException w:name="Closing" w:semiHidden="1" w:unhideWhenUsed="1"/>
-    <w:lsdException w:name="Signature" w:semiHidden="1" w:unhideWhenUsed="1"/>
-    <w:lsdException w:name="Default Paragraph Font" w:semiHidden="1" w:uiPriority="1" w:unhideWhenUsed="1"/>
-    <w:lsdException w:name="Body Text" w:semiHidden="1" w:unhideWhenUsed="1"/>
-    <w:lsdException w:name="Body Text Indent" w:semiHidden="1" w:unhideWhenUsed="1"/>
-    <w:lsdException w:name="List Continue" w:semiHidden="1" w:unhideWhenUsed="1"/>
-    <w:lsdException w:name="List Continue 2" w:semiHidden="1" w:unhideWhenUsed="1"/>
-    <w:lsdException w:name="List Continue 3" w:semiHidden="1" w:unhideWhenUsed="1"/>
-    <w:lsdException w:name="List Continue 4" w:semiHidden="1" w:unhideWhenUsed="1"/>
-    <w:lsdException w:name="List Continue 5" w:semiHidden="1" w:unhideWhenUsed="1"/>
-    <w:lsdException w:name="Message Header" w:semiHidden="1" w:unhideWhenUsed="1"/>
-    <w:lsdException w:name="Subtitle" w:uiPriority="11" w:qFormat="1"/>
-    <w:lsdException w:name="Salutation" w:semiHidden="1" w:unhideWhenUsed="1"/>
-    <w:lsdException w:name="Date" w:semiHidden="1" w:unhideWhenUsed="1"/>
-    <w:lsdException w:name="Body Text First Indent" w:semiHidden="1" w:unhideWhenUsed="1"/>
-    <w:lsdException w:name="Body Text First Indent 2" w:semiHidden="1" w:unhideWhenUsed="1"/>
-    <w:lsdException w:name="Note Heading" w:semiHidden="1" w:unhideWhenUsed="1"/>
-    <w:lsdException w:name="Body Text 2" w:semiHidden="1" w:unhideWhenUsed="1"/>
-    <w:lsdException w:name="Body Text 3" w:semiHidden="1" w:unhideWhenUsed="1"/>
-    <w:lsdException w:name="Body Text Indent 2" w:semiHidden="1" w:unhideWhenUsed="1"/>
-    <w:lsdException w:name="Body Text Indent 3" w:semiHidden="1" w:unhideWhenUsed="1"/>
-    <w:lsdException w:name="Block Text" w:semiHidden="1" w:unhideWhenUsed="1"/>
-    <w:lsdException w:name="Hyperlink" w:semiHidden="1" w:unhideWhenUsed="1"/>
-    <w:lsdException w:name="FollowedHyperlink" w:semiHidden="1" w:unhideWhenUsed="1"/>
-    <w:lsdException w:name="Strong" w:uiPriority="22" w:qFormat="1"/>
-    <w:lsdException w:name="Emphasis" w:uiPriority="20" w:qFormat="1"/>
-    <w:lsdException w:name="Document Map" w:semiHidden="1" w:unhideWhenUsed="1"/>
-    <w:lsdException w:name="Plain Text" w:semiHidden="1" w:unhideWhenUsed="1"/>
-    <w:lsdException w:name="E-mail Signature" w:semiHidden="1" w:unhideWhenUsed="1"/>
-    <w:lsdException w:name="HTML Top of Form" w:semiHidden="1" w:unhideWhenUsed="1"/>
-    <w:lsdException w:name="HTML Bottom of Form" w:semiHidden="1" w:unhideWhenUsed="1"/>
-    <w:lsdException w:name="Normal (Web)" w:semiHidden="1" w:unhideWhenUsed="1"/>
-    <w:lsdException w:name="HTML Acronym" w:semiHidden="1" w:unhideWhenUsed="1"/>
-    <w:lsdException w:name="HTML Address" w:semiHidden="1" w:unhideWhenUsed="1"/>
-    <w:lsdException w:name="HTML Cite" w:semiHidden="1" w:unhideWhenUsed="1"/>
-    <w:lsdException w:name="HTML Code" w:semiHidden="1" w:unhideWhenUsed="1"/>
-    <w:lsdException w:name="HTML Definition" w:semiHidden="1" w:unhideWhenUsed="1"/>
-    <w:lsdException w:name="HTML Keyboard" w:semiHidden="1" w:unhideWhenUsed="1"/>
-    <w:lsdException w:name="HTML Preformatted" w:semiHidden="1" w:unhideWhenUsed="1"/>
-    <w:lsdException w:name="HTML Sample" w:semiHidden="1" w:unhideWhenUsed="1"/>
-    <w:lsdException w:name="HTML Typewriter" w:semiHidden="1" w:unhideWhenUsed="1"/>
-    <w:lsdException w:name="HTML Variable" w:semiHidden="1" w:unhideWhenUsed="1"/>
-    <w:lsdException w:name="Normal Table" w:semiHidden="1" w:unhideWhenUsed="1"/>
-    <w:lsdException w:name="annotation subject" w:semiHidden="1" w:unhideWhenUsed="1"/>
-    <w:lsdException w:name="No List" w:semiHidden="1" w:unhideWhenUsed="1"/>
-    <w:lsdException w:name="Outline List 1" w:semiHidden="1" w:unhideWhenUsed="1"/>
-    <w:lsdException w:name="Outline List 2" w:semiHidden="1" w:unhideWhenUsed="1"/>
-    <w:lsdException w:name="Outline List 3" w:semiHidden="1" w:unhideWhenUsed="1"/>
-    <w:lsdException w:name="Table Simple 1" w:semiHidden="1" w:unhideWhenUsed="1"/>
-    <w:lsdException w:name="Table Simple 2" w:semiHidden="1" w:unhideWhenUsed="1"/>
-    <w:lsdException w:name="Table Simple 3" w:semiHidden="1" w:unhideWhenUsed="1"/>
-    <w:lsdException w:name="Table Classic 1" w:semiHidden="1" w:unhideWhenUsed="1"/>
-    <w:lsdException w:name="Table Classic 2" w:semiHidden="1" w:unhideWhenUsed="1"/>
-    <w:lsdException w:name="Table Classic 3" w:semiHidden="1" w:unhideWhenUsed="1"/>
-    <w:lsdException w:name="Table Classic 4" w:semiHidden="1" w:unhideWhenUsed="1"/>
-    <w:lsdException w:name="Table Colorful 1" w:semiHidden="1" w:unhideWhenUsed="1"/>
-    <w:lsdException w:name="Table Colorful 2" w:semiHidden="1" w:unhideWhenUsed="1"/>
-    <w:lsdException w:name="Table Colorful 3" w:semiHidden="1" w:unhideWhenUsed="1"/>
-    <w:lsdException w:name="Table Columns 1" w:semiHidden="1" w:unhideWhenUsed="1"/>
-    <w:lsdException w:name="Table Columns 2" w:semiHidden="1" w:unhideWhenUsed="1"/>
-    <w:lsdException w:name="Table Columns 3" w:semiHidden="1" w:unhideWhenUsed="1"/>
-    <w:lsdException w:name="Table Columns 4" w:semiHidden="1" w:unhideWhenUsed="1"/>
-    <w:lsdException w:name="Table Columns 5" w:semiHidden="1" w:unhideWhenUsed="1"/>
-    <w:lsdException w:name="Table Grid 1" w:semiHidden="1" w:unhideWhenUsed="1"/>
-    <w:lsdException w:name="Table Grid 2" w:semiHidden="1" w:unhideWhenUsed="1"/>
-    <w:lsdException w:name="Table Grid 3" w:semiHidden="1" w:unhideWhenUsed="1"/>
-    <w:lsdException w:name="Table Grid 4" w:semiHidden="1" w:unhideWhenUsed="1"/>
-    <w:lsdException w:name="Table Grid 5" w:semiHidden="1" w:unhideWhenUsed="1"/>
-    <w:lsdException w:name="Table Grid 6" w:semiHidden="1" w:unhideWhenUsed="1"/>
-    <w:lsdException w:name="Table Grid 7" w:semiHidden="1" w:unhideWhenUsed="1"/>
-    <w:lsdException w:name="Table Grid 8" w:semiHidden="1" w:unhideWhenUsed="1"/>
-    <w:lsdException w:name="Table List 1" w:semiHidden="1" w:unhideWhenUsed="1"/>
-    <w:lsdException w:name="Table List 2" w:semiHidden="1" w:unhideWhenUsed="1"/>
-    <w:lsdException w:name="Table List 3" w:semiHidden="1" w:unhideWhenUsed="1"/>
-    <w:lsdException w:name="Table List 4" w:semiHidden="1" w:unhideWhenUsed="1"/>
-    <w:lsdException w:name="Table List 5" w:semiHidden="1" w:unhideWhenUsed="1"/>
-    <w:lsdException w:name="Table List 6" w:semiHidden="1" w:unhideWhenUsed="1"/>
-    <w:lsdException w:name="Table List 7" w:semiHidden="1" w:unhideWhenUsed="1"/>
-    <w:lsdException w:name="Table List 8" w:semiHidden="1" w:unhideWhenUsed="1"/>
-    <w:lsdException w:name="Table 3D effects 1" w:semiHidden="1" w:unhideWhenUsed="1"/>
-    <w:lsdException w:name="Table 3D effects 2" w:semiHidden="1" w:unhideWhenUsed="1"/>
-    <w:lsdException w:name="Table 3D effects 3" w:semiHidden="1" w:unhideWhenUsed="1"/>
-    <w:lsdException w:name="Table Contemporary" w:semiHidden="1" w:unhideWhenUsed="1"/>
-    <w:lsdException w:name="Table Elegant" w:semiHidden="1" w:unhideWhenUsed="1"/>
-    <w:lsdException w:name="Table Professional" w:semiHidden="1" w:unhideWhenUsed="1"/>
-    <w:lsdException w:name="Table Subtle 1" w:semiHidden="1" w:unhideWhenUsed="1"/>
-    <w:lsdException w:name="Table Subtle 2" w:semiHidden="1" w:unhideWhenUsed="1"/>
-    <w:lsdException w:name="Table Web 1" w:semiHidden="1" w:unhideWhenUsed="1"/>
-    <w:lsdException w:name="Table Web 2" w:semiHidden="1" w:unhideWhenUsed="1"/>
-    <w:lsdException w:name="Table Web 3" w:semiHidden="1" w:unhideWhenUsed="1"/>
-    <w:lsdException w:name="Balloon Text" w:semiHidden="1" w:unhideWhenUsed="1"/>
-    <w:lsdException w:name="Table Grid" w:uiPriority="39"/>
-    <w:lsdException w:name="Table Theme" w:semiHidden="1" w:unhideWhenUsed="1"/>
-    <w:lsdException w:name="Placeholder Text" w:semiHidden="1"/>
-    <w:lsdException w:name="No Spacing" w:uiPriority="1" w:qFormat="1"/>
-    <w:lsdException w:name="Light Shading" w:uiPriority="60"/>
-    <w:lsdException w:name="Light List" w:uiPriority="61"/>
-    <w:lsdException w:name="Light Grid" w:uiPriority="62"/>
-    <w:lsdException w:name="Medium Shading 1" w:uiPriority="63"/>
-    <w:lsdException w:name="Medium Shading 2" w:uiPriority="64"/>
-    <w:lsdException w:name="Medium List 1" w:uiPriority="65"/>
-    <w:lsdException w:name="Medium List 2" w:uiPriority="66"/>
-    <w:lsdException w:name="Medium Grid 1" w:uiPriority="67"/>
-    <w:lsdException w:name="Medium Grid 2" w:uiPriority="68"/>
-    <w:lsdException w:name="Medium Grid 3" w:uiPriority="69"/>
-    <w:lsdException w:name="Dark List" w:uiPriority="70"/>
-    <w:lsdException w:name="Colorful Shading" w:uiPriority="71"/>
-    <w:lsdException w:name="Colorful List" w:uiPriority="72"/>
-    <w:lsdException w:name="Colorful Grid" w:uiPriority="73"/>
-    <w:lsdException w:name="Light Shading Accent 1" w:uiPriority="60"/>
-    <w:lsdException w:name="Light List Accent 1" w:uiPriority="61"/>
-    <w:lsdException w:name="Light Grid Accent 1" w:uiPriority="62"/>
-    <w:lsdException w:name="Medium Shading 1 Accent 1" w:uiPriority="63"/>
-    <w:lsdException w:name="Medium Shading 2 Accent 1" w:uiPriority="64"/>
-    <w:lsdException w:name="Medium List 1 Accent 1" w:uiPriority="65"/>
-    <w:lsdException w:name="Revision" w:semiHidden="1"/>
-    <w:lsdException w:name="List Paragraph" w:uiPriority="34" w:qFormat="1"/>
-    <w:lsdException w:name="Quote" w:uiPriority="29" w:qFormat="1"/>
-    <w:lsdException w:name="Intense Quote" w:uiPriority="30" w:qFormat="1"/>
-    <w:lsdException w:name="Medium List 2 Accent 1" w:uiPriority="66"/>
-    <w:lsdException w:name="Medium Grid 1 Accent 1" w:uiPriority="67"/>
-    <w:lsdException w:name="Medium Grid 2 Accent 1" w:uiPriority="68"/>
-    <w:lsdException w:name="Medium Grid 3 Accent 1" w:uiPriority="69"/>
-    <w:lsdException w:name="Dark List Accent 1" w:uiPriority="70"/>
-    <w:lsdException w:name="Colorful Shading Accent 1" w:uiPriority="71"/>
-    <w:lsdException w:name="Colorful List Accent 1" w:uiPriority="72"/>
-    <w:lsdException w:name="Colorful Grid Accent 1" w:uiPriority="73"/>
-    <w:lsdException w:name="Light Shading Accent 2" w:uiPriority="60"/>
-    <w:lsdException w:name="Light List Accent 2" w:uiPriority="61"/>
-    <w:lsdException w:name="Light Grid Accent 2" w:uiPriority="62"/>
-    <w:lsdException w:name="Medium Shading 1 Accent 2" w:uiPriority="63"/>
-    <w:lsdException w:name="Medium Shading 2 Accent 2" w:uiPriority="64"/>
-    <w:lsdException w:name="Medium List 1 Accent 2" w:uiPriority="65"/>
-    <w:lsdException w:name="Medium List 2 Accent 2" w:uiPriority="66"/>
-    <w:lsdException w:name="Medium Grid 1 Accent 2" w:uiPriority="67"/>
-    <w:lsdException w:name="Medium Grid 2 Accent 2" w:uiPriority="68"/>
-    <w:lsdException w:name="Medium Grid 3 Accent 2" w:uiPriority="69"/>
-    <w:lsdException w:name="Dark List Accent 2" w:uiPriority="70"/>
-    <w:lsdException w:name="Colorful Shading Accent 2" w:uiPriority="71"/>
-    <w:lsdException w:name="Colorful List Accent 2" w:uiPriority="72"/>
-    <w:lsdException w:name="Colorful Grid Accent 2" w:uiPriority="73"/>
-    <w:lsdException w:name="Light Shading Accent 3" w:uiPriority="60"/>
-    <w:lsdException w:name="Light List Accent 3" w:uiPriority="61"/>
-    <w:lsdException w:name="Light Grid Accent 3" w:uiPriority="62"/>
-    <w:lsdException w:name="Medium Shading 1 Accent 3" w:uiPriority="63"/>
-    <w:lsdException w:name="Medium Shading 2 Accent 3" w:uiPriority="64"/>
-    <w:lsdException w:name="Medium List 1 Accent 3" w:uiPriority="65"/>
-    <w:lsdException w:name="Medium List 2 Accent 3" w:uiPriority="66"/>
-    <w:lsdException w:name="Medium Grid 1 Accent 3" w:uiPriority="67"/>
-    <w:lsdException w:name="Medium Grid 2 Accent 3" w:uiPriority="68"/>
-    <w:lsdException w:name="Medium Grid 3 Accent 3" w:uiPriority="69"/>
-    <w:lsdException w:name="Dark List Accent 3" w:uiPriority="70"/>
-    <w:lsdException w:name="Colorful Shading Accent 3" w:uiPriority="71"/>
-    <w:lsdException w:name="Colorful List Accent 3" w:uiPriority="72"/>
-    <w:lsdException w:name="Colorful Grid Accent 3" w:uiPriority="73"/>
-    <w:lsdException w:name="Light Shading Accent 4" w:uiPriority="60"/>
-    <w:lsdException w:name="Light List Accent 4" w:uiPriority="61"/>
-    <w:lsdException w:name="Light Grid Accent 4" w:uiPriority="62"/>
-    <w:lsdException w:name="Medium Shading 1 Accent 4" w:uiPriority="63"/>
-    <w:lsdException w:name="Medium Shading 2 Accent 4" w:uiPriority="64"/>
-    <w:lsdException w:name="Medium List 1 Accent 4" w:uiPriority="65"/>
-    <w:lsdException w:name="Medium List 2 Accent 4" w:uiPriority="66"/>
-    <w:lsdException w:name="Medium Grid 1 Accent 4" w:uiPriority="67"/>
-    <w:lsdException w:name="Medium Grid 2 Accent 4" w:uiPriority="68"/>
-    <w:lsdException w:name="Medium Grid 3 Accent 4" w:uiPriority="69"/>
-    <w:lsdException w:name="Dark List Accent 4" w:uiPriority="70"/>
-    <w:lsdException w:name="Colorful Shading Accent 4" w:uiPriority="71"/>
-    <w:lsdException w:name="Colorful List Accent 4" w:uiPriority="72"/>
-    <w:lsdException w:name="Colorful Grid Accent 4" w:uiPriority="73"/>
-    <w:lsdException w:name="Light Shading Accent 5" w:uiPriority="60"/>
-    <w:lsdException w:name="Light List Accent 5" w:uiPriority="61"/>
-    <w:lsdException w:name="Light Grid Accent 5" w:uiPriority="62"/>
-    <w:lsdException w:name="Medium Shading 1 Accent 5" w:uiPriority="63"/>
-    <w:lsdException w:name="Medium Shading 2 Accent 5" w:uiPriority="64"/>
-    <w:lsdException w:name="Medium List 1 Accent 5" w:uiPriority="65"/>
-    <w:lsdException w:name="Medium List 2 Accent 5" w:uiPriority="66"/>
-    <w:lsdException w:name="Medium Grid 1 Accent 5" w:uiPriority="67"/>
-    <w:lsdException w:name="Medium Grid 2 Accent 5" w:uiPriority="68"/>
-    <w:lsdException w:name="Medium Grid 3 Accent 5" w:uiPriority="69"/>
-    <w:lsdException w:name="Dark List Accent 5" w:uiPriority="70"/>
-    <w:lsdException w:name="Colorful Shading Accent 5" w:uiPriority="71"/>
-    <w:lsdException w:name="Colorful List Accent 5" w:uiPriority="72"/>
-    <w:lsdException w:name="Colorful Grid Accent 5" w:uiPriority="73"/>
-    <w:lsdException w:name="Light Shading Accent 6" w:uiPriority="60"/>
-    <w:lsdException w:name="Light List Accent 6" w:uiPriority="61"/>
-    <w:lsdException w:name="Light Grid Accent 6" w:uiPriority="62"/>
-    <w:lsdException w:name="Medium Shading 1 Accent 6" w:uiPriority="63"/>
-    <w:lsdException w:name="Medium Shading 2 Accent 6" w:uiPriority="64"/>
-    <w:lsdException w:name="Medium List 1 Accent 6" w:uiPriority="65"/>
-    <w:lsdException w:name="Medium List 2 Accent 6" w:uiPriority="66"/>
-    <w:lsdException w:name="Medium Grid 1 Accent 6" w:uiPriority="67"/>
-    <w:lsdException w:name="Medium Grid 2 Accent 6" w:uiPriority="68"/>
-    <w:lsdException w:name="Medium Grid 3 Accent 6" w:uiPriority="69"/>
-    <w:lsdException w:name="Dark List Accent 6" w:uiPriority="70"/>
-    <w:lsdException w:name="Colorful Shading Accent 6" w:uiPriority="71"/>
-    <w:lsdException w:name="Colorful List Accent 6" w:uiPriority="72"/>
-    <w:lsdException w:name="Colorful Grid Accent 6" w:uiPriority="73"/>
-    <w:lsdException w:name="Subtle Emphasis" w:uiPriority="19" w:qFormat="1"/>
-    <w:lsdException w:name="Intense Emphasis" w:uiPriority="21" w:qFormat="1"/>
-    <w:lsdException w:name="Subtle Reference" w:uiPriority="31" w:qFormat="1"/>
-    <w:lsdException w:name="Intense Reference" w:uiPriority="32" w:qFormat="1"/>
-    <w:lsdException w:name="Book Title" w:uiPriority="33" w:qFormat="1"/>
-    <w:lsdException w:name="Bibliography" w:semiHidden="1" w:uiPriority="37" w:unhideWhenUsed="1"/>
-    <w:lsdException w:name="TOC Heading" w:semiHidden="1" w:uiPriority="39" w:unhideWhenUsed="1" w:qFormat="1"/>
-    <w:lsdException w:name="Plain Table 1" w:uiPriority="41"/>
-    <w:lsdException w:name="Plain Table 2" w:uiPriority="42"/>
-    <w:lsdException w:name="Plain Table 3" w:uiPriority="43"/>
-    <w:lsdException w:name="Plain Table 4" w:uiPriority="44"/>
-    <w:lsdException w:name="Plain Table 5" w:uiPriority="45"/>
-    <w:lsdException w:name="Grid Table Light" w:uiPriority="40"/>
-    <w:lsdException w:name="Grid Table 1 Light" w:uiPriority="46"/>
-    <w:lsdException w:name="Grid Table 2" w:uiPriority="47"/>
-    <w:lsdException w:name="Grid Table 3" w:uiPriority="48"/>
-    <w:lsdException w:name="Grid Table 4" w:uiPriority="49"/>
-    <w:lsdException w:name="Grid Table 5 Dark" w:uiPriority="50"/>
-    <w:lsdException w:name="Grid Table 6 Colorful" w:uiPriority="51"/>
-    <w:lsdException w:name="Grid Table 7 Colorful" w:uiPriority="52"/>
-    <w:lsdException w:name="Grid Table 1 Light Accent 1" w:uiPriority="46"/>
-    <w:lsdException w:name="Grid Table 2 Accent 1" w:uiPriority="47"/>
-    <w:lsdException w:name="Grid Table 3 Accent 1" w:uiPriority="48"/>
-    <w:lsdException w:name="Grid Table 4 Accent 1" w:uiPriority="49"/>
-    <w:lsdException w:name="Grid Table 5 Dark Accent 1" w:uiPriority="50"/>
-    <w:lsdException w:name="Grid Table 6 Colorful Accent 1" w:uiPriority="51"/>
-    <w:lsdException w:name="Grid Table 7 Colorful Accent 1" w:uiPriority="52"/>
-    <w:lsdException w:name="Grid Table 1 Light Accent 2" w:uiPriority="46"/>
-    <w:lsdException w:name="Grid Table 2 Accent 2" w:uiPriority="47"/>
-    <w:lsdException w:name="Grid Table 3 Accent 2" w:uiPriority="48"/>
-    <w:lsdException w:name="Grid Table 4 Accent 2" w:uiPriority="49"/>
-    <w:lsdException w:name="Grid Table 5 Dark Accent 2" w:uiPriority="50"/>
-    <w:lsdException w:name="Grid Table 6 Colorful Accent 2" w:uiPriority="51"/>
-    <w:lsdException w:name="Grid Table 7 Colorful Accent 2" w:uiPriority="52"/>
-    <w:lsdException w:name="Grid Table 1 Light Accent 3" w:uiPriority="46"/>
-    <w:lsdException w:name="Grid Table 2 Accent 3" w:uiPriority="47"/>
-    <w:lsdException w:name="Grid Table 3 Accent 3" w:uiPriority="48"/>
-    <w:lsdException w:name="Grid Table 4 Accent 3" w:uiPriority="49"/>
-    <w:lsdException w:name="Grid Table 5 Dark Accent 3" w:uiPriority="50"/>
-    <w:lsdException w:name="Grid Table 6 Colorful Accent 3" w:uiPriority="51"/>
-    <w:lsdException w:name="Grid Table 7 Colorful Accent 3" w:uiPriority="52"/>
-    <w:lsdException w:name="Grid Table 1 Light Accent 4" w:uiPriority="46"/>
-    <w:lsdException w:name="Grid Table 2 Accent 4" w:uiPriority="47"/>
-    <w:lsdException w:name="Grid Table 3 Accent 4" w:uiPriority="48"/>
-    <w:lsdException w:name="Grid Table 4 Accent 4" w:uiPriority="49"/>
-    <w:lsdException w:name="Grid Table 5 Dark Accent 4" w:uiPriority="50"/>
-    <w:lsdException w:name="Grid Table 6 Colorful Accent 4" w:uiPriority="51"/>
-    <w:lsdException w:name="Grid Table 7 Colorful Accent 4" w:uiPriority="52"/>
-    <w:lsdException w:name="Grid Table 1 Light Accent 5" w:uiPriority="46"/>
-    <w:lsdException w:name="Grid Table 2 Accent 5" w:uiPriority="47"/>
-    <w:lsdException w:name="Grid Table 3 Accent 5" w:uiPriority="48"/>
-    <w:lsdException w:name="Grid Table 4 Accent 5" w:uiPriority="49"/>
-    <w:lsdException w:name="Grid Table 5 Dark Accent 5" w:uiPriority="50"/>
-    <w:lsdException w:name="Grid Table 6 Colorful Accent 5" w:uiPriority="51"/>
-    <w:lsdException w:name="Grid Table 7 Colorful Accent 5" w:uiPriority="52"/>
-    <w:lsdException w:name="Grid Table 1 Light Accent 6" w:uiPriority="46"/>
-    <w:lsdException w:name="Grid Table 2 Accent 6" w:uiPriority="47"/>
-    <w:lsdException w:name="Grid Table 3 Accent 6" w:uiPriority="48"/>
-    <w:lsdException w:name="Grid Table 4 Accent 6" w:uiPriority="49"/>
-    <w:lsdException w:name="Grid Table 5 Dark Accent 6" w:uiPriority="50"/>
-    <w:lsdException w:name="Grid Table 6 Colorful Accent 6" w:uiPriority="51"/>
-    <w:lsdException w:name="Grid Table 7 Colorful Accent 6" w:uiPriority="52"/>
-    <w:lsdException w:name="List Table 1 Light" w:uiPriority="46"/>
-    <w:lsdException w:name="List Table 2" w:uiPriority="47"/>
-    <w:lsdException w:name="List Table 3" w:uiPriority="48"/>
-    <w:lsdException w:name="List Table 4" w:uiPriority="49"/>
-    <w:lsdException w:name="List Table 5 Dark" w:uiPriority="50"/>
-    <w:lsdException w:name="List Table 6 Colorful" w:uiPriority="51"/>
-    <w:lsdException w:name="List Table 7 Colorful" w:uiPriority="52"/>
-    <w:lsdException w:name="List Table 1 Light Accent 1" w:uiPriority="46"/>
-    <w:lsdException w:name="List Table 2 Accent 1" w:uiPriority="47"/>
-    <w:lsdException w:name="List Table 3 Accent 1" w:uiPriority="48"/>
-    <w:lsdException w:name="List Table 4 Accent 1" w:uiPriority="49"/>
-    <w:lsdException w:name="List Table 5 Dark Accent 1" w:uiPriority="50"/>
-    <w:lsdException w:name="List Table 6 Colorful Accent 1" w:uiPriority="51"/>
-    <w:lsdException w:name="List Table 7 Colorful Accent 1" w:uiPriority="52"/>
-    <w:lsdException w:name="List Table 1 Light Accent 2" w:uiPriority="46"/>
-    <w:lsdException w:name="List Table 2 Accent 2" w:uiPriority="47"/>
-    <w:lsdException w:name="List Table 3 Accent 2" w:uiPriority="48"/>
-    <w:lsdException w:name="List Table 4 Accent 2" w:uiPriority="49"/>
-    <w:lsdException w:name="List Table 5 Dark Accent 2" w:uiPriority="50"/>
-    <w:lsdException w:name="List Table 6 Colorful Accent 2" w:uiPriority="51"/>
-    <w:lsdException w:name="List Table 7 Colorful Accent 2" w:uiPriority="52"/>
-    <w:lsdException w:name="List Table 1 Light Accent 3" w:uiPriority="46"/>
-    <w:lsdException w:name="List Table 2 Accent 3" w:uiPriority="47"/>
-    <w:lsdException w:name="List Table 3 Accent 3" w:uiPriority="48"/>
-    <w:lsdException w:name="List Table 4 Accent 3" w:uiPriority="49"/>
-    <w:lsdException w:name="List Table 5 Dark Accent 3" w:uiPriority="50"/>
-    <w:lsdException w:name="List Table 6 Colorful Accent 3" w:uiPriority="51"/>
-    <w:lsdException w:name="List Table 7 Colorful Accent 3" w:uiPriority="52"/>
-    <w:lsdException w:name="List Table 1 Light Accent 4" w:uiPriority="46"/>
-    <w:lsdException w:name="List Table 2 Accent 4" w:uiPriority="47"/>
-    <w:lsdException w:name="List Table 3 Accent 4" w:uiPriority="48"/>
-    <w:lsdException w:name="List Table 4 Accent 4" w:uiPriority="49"/>
-    <w:lsdException w:name="List Table 5 Dark Accent 4" w:uiPriority="50"/>
-    <w:lsdException w:name="List Table 6 Colorful Accent 4" w:uiPriority="51"/>
-    <w:lsdException w:name="List Table 7 Colorful Accent 4" w:uiPriority="52"/>
-    <w:lsdException w:name="List Table 1 Light Accent 5" w:uiPriority="46"/>
-    <w:lsdException w:name="List Table 2 Accent 5" w:uiPriority="47"/>
-    <w:lsdException w:name="List Table 3 Accent 5" w:uiPriority="48"/>
-    <w:lsdException w:name="List Table 4 Accent 5" w:uiPriority="49"/>
-    <w:lsdException w:name="List Table 5 Dark Accent 5" w:uiPriority="50"/>
-    <w:lsdException w:name="List Table 6 Colorful Accent 5" w:uiPriority="51"/>
-    <w:lsdException w:name="List Table 7 Colorful Accent 5" w:uiPriority="52"/>
-    <w:lsdException w:name="List Table 1 Light Accent 6" w:uiPriority="46"/>
-    <w:lsdException w:name="List Table 2 Accent 6" w:uiPriority="47"/>
-    <w:lsdException w:name="List Table 3 Accent 6" w:uiPriority="48"/>
-    <w:lsdException w:name="List Table 4 Accent 6" w:uiPriority="49"/>
-    <w:lsdException w:name="List Table 5 Dark Accent 6" w:uiPriority="50"/>
-    <w:lsdException w:name="List Table 6 Colorful Accent 6" w:uiPriority="51"/>
-    <w:lsdException w:name="List Table 7 Colorful Accent 6" w:uiPriority="52"/>
-    <w:lsdException w:name="Mention" w:semiHidden="1" w:unhideWhenUsed="1"/>
-    <w:lsdException w:name="Smart Hyperlink" w:semiHidden="1" w:unhideWhenUsed="1"/>
-    <w:lsdException w:name="Hashtag" w:semiHidden="1" w:unhideWhenUsed="1"/>
+  <w:latentStyles w:defLockedState="0" w:defUIPriority="99" w:defSemiHidden="1" w:defUnhideWhenUsed="1" w:defQFormat="0" w:count="267">
+    <w:lsdException w:name="Normal" w:semiHidden="0" w:uiPriority="0" w:unhideWhenUsed="0" w:qFormat="1"/>
+    <w:lsdException w:name="heading 1" w:semiHidden="0" w:uiPriority="9" w:unhideWhenUsed="0" w:qFormat="1"/>
+    <w:lsdException w:name="heading 2" w:uiPriority="9" w:qFormat="1"/>
+    <w:lsdException w:name="heading 3" w:uiPriority="9" w:qFormat="1"/>
+    <w:lsdException w:name="heading 4" w:uiPriority="9" w:qFormat="1"/>
+    <w:lsdException w:name="heading 5" w:uiPriority="9" w:qFormat="1"/>
+    <w:lsdException w:name="heading 6" w:uiPriority="9" w:qFormat="1"/>
+    <w:lsdException w:name="heading 7" w:uiPriority="9" w:qFormat="1"/>
+    <w:lsdException w:name="heading 8" w:uiPriority="9" w:qFormat="1"/>
+    <w:lsdException w:name="heading 9" w:uiPriority="9" w:qFormat="1"/>
+    <w:lsdException w:name="toc 1" w:uiPriority="39"/>
+    <w:lsdException w:name="toc 2" w:uiPriority="39"/>
+    <w:lsdException w:name="toc 3" w:uiPriority="39"/>
+    <w:lsdException w:name="toc 4" w:uiPriority="39"/>
+    <w:lsdException w:name="toc 5" w:uiPriority="39"/>
+    <w:lsdException w:name="toc 6" w:uiPriority="39"/>
+    <w:lsdException w:name="toc 7" w:uiPriority="39"/>
+    <w:lsdException w:name="toc 8" w:uiPriority="39"/>
+    <w:lsdException w:name="toc 9" w:uiPriority="39"/>
+    <w:lsdException w:name="caption" w:uiPriority="35" w:qFormat="1"/>
+    <w:lsdException w:name="Title" w:semiHidden="0" w:uiPriority="10" w:unhideWhenUsed="0" w:qFormat="1"/>
+    <w:lsdException w:name="Default Paragraph Font" w:uiPriority="1"/>
+    <w:lsdException w:name="Subtitle" w:semiHidden="0" w:uiPriority="11" w:unhideWhenUsed="0" w:qFormat="1"/>
+    <w:lsdException w:name="Strong" w:semiHidden="0" w:uiPriority="22" w:unhideWhenUsed="0" w:qFormat="1"/>
+    <w:lsdException w:name="Emphasis" w:semiHidden="0" w:uiPriority="20" w:unhideWhenUsed="0" w:qFormat="1"/>
+    <w:lsdException w:name="Table Grid" w:semiHidden="0" w:uiPriority="39" w:unhideWhenUsed="0"/>
+    <w:lsdException w:name="Placeholder Text" w:unhideWhenUsed="0"/>
+    <w:lsdException w:name="No Spacing" w:semiHidden="0" w:uiPriority="1" w:unhideWhenUsed="0" w:qFormat="1"/>
+    <w:lsdException w:name="Light Shading" w:semiHidden="0" w:uiPriority="60" w:unhideWhenUsed="0"/>
+    <w:lsdException w:name="Light List" w:semiHidden="0" w:uiPriority="61" w:unhideWhenUsed="0"/>
+    <w:lsdException w:name="Light Grid" w:semiHidden="0" w:uiPriority="62" w:unhideWhenUsed="0"/>
+    <w:lsdException w:name="Medium Shading 1" w:semiHidden="0" w:uiPriority="63" w:unhideWhenUsed="0"/>
+    <w:lsdException w:name="Medium Shading 2" w:semiHidden="0" w:uiPriority="64" w:unhideWhenUsed="0"/>
+    <w:lsdException w:name="Medium List 1" w:semiHidden="0" w:uiPriority="65" w:unhideWhenUsed="0"/>
+    <w:lsdException w:name="Medium List 2" w:semiHidden="0" w:uiPriority="66" w:unhideWhenUsed="0"/>
+    <w:lsdException w:name="Medium Grid 1" w:semiHidden="0" w:uiPriority="67" w:unhideWhenUsed="0"/>
+    <w:lsdException w:name="Medium Grid 2" w:semiHidden="0" w:uiPriority="68" w:unhideWhenUsed="0"/>
+    <w:lsdException w:name="Medium Grid 3" w:semiHidden="0" w:uiPriority="69" w:unhideWhenUsed="0"/>
+    <w:lsdException w:name="Dark List" w:semiHidden="0" w:uiPriority="70" w:unhideWhenUsed="0"/>
+    <w:lsdException w:name="Colorful Shading" w:semiHidden="0" w:uiPriority="71" w:unhideWhenUsed="0"/>
+    <w:lsdException w:name="Colorful List" w:semiHidden="0" w:uiPriority="72" w:unhideWhenUsed="0"/>
+    <w:lsdException w:name="Colorful Grid" w:semiHidden="0" w:uiPriority="73" w:unhideWhenUsed="0"/>
+    <w:lsdException w:name="Light Shading Accent 1" w:semiHidden="0" w:uiPriority="60" w:unhideWhenUsed="0"/>
+    <w:lsdException w:name="Light List Accent 1" w:semiHidden="0" w:uiPriority="61" w:unhideWhenUsed="0"/>
+    <w:lsdException w:name="Light Grid Accent 1" w:semiHidden="0" w:uiPriority="62" w:unhideWhenUsed="0"/>
+    <w:lsdException w:name="Medium Shading 1 Accent 1" w:semiHidden="0" w:uiPriority="63" w:unhideWhenUsed="0"/>
+    <w:lsdException w:name="Medium Shading 2 Accent 1" w:semiHidden="0" w:uiPriority="64" w:unhideWhenUsed="0"/>
+    <w:lsdException w:name="Medium List 1 Accent 1" w:semiHidden="0" w:uiPriority="65" w:unhideWhenUsed="0"/>
+    <w:lsdException w:name="Revision" w:unhideWhenUsed="0"/>
+    <w:lsdException w:name="List Paragraph" w:semiHidden="0" w:uiPriority="34" w:unhideWhenUsed="0" w:qFormat="1"/>
+    <w:lsdException w:name="Quote" w:semiHidden="0" w:uiPriority="29" w:unhideWhenUsed="0" w:qFormat="1"/>
+    <w:lsdException w:name="Intense Quote" w:semiHidden="0" w:uiPriority="30" w:unhideWhenUsed="0" w:qFormat="1"/>
+    <w:lsdException w:name="Medium List 2 Accent 1" w:semiHidden="0" w:uiPriority="66" w:unhideWhenUsed="0"/>
+    <w:lsdException w:name="Medium Grid 1 Accent 1" w:semiHidden="0" w:uiPriority="67" w:unhideWhenUsed="0"/>
+    <w:lsdException w:name="Medium Grid 2 Accent 1" w:semiHidden="0" w:uiPriority="68" w:unhideWhenUsed="0"/>
+    <w:lsdException w:name="Medium Grid 3 Accent 1" w:semiHidden="0" w:uiPriority="69" w:unhideWhenUsed="0"/>
+    <w:lsdException w:name="Dark List Accent 1" w:semiHidden="0" w:uiPriority="70" w:unhideWhenUsed="0"/>
+    <w:lsdException w:name="Colorful Shading Accent 1" w:semiHidden="0" w:uiPriority="71" w:unhideWhenUsed="0"/>
+    <w:lsdException w:name="Colorful List Accent 1" w:semiHidden="0" w:uiPriority="72" w:unhideWhenUsed="0"/>
+    <w:lsdException w:name="Colorful Grid Accent 1" w:semiHidden="0" w:uiPriority="73" w:unhideWhenUsed="0"/>
+    <w:lsdException w:name="Light Shading Accent 2" w:semiHidden="0" w:uiPriority="60" w:unhideWhenUsed="0"/>
+    <w:lsdException w:name="Light List Accent 2" w:semiHidden="0" w:uiPriority="61" w:unhideWhenUsed="0"/>
+    <w:lsdException w:name="Light Grid Accent 2" w:semiHidden="0" w:uiPriority="62" w:unhideWhenUsed="0"/>
+    <w:lsdException w:name="Medium Shading 1 Accent 2" w:semiHidden="0" w:uiPriority="63" w:unhideWhenUsed="0"/>
+    <w:lsdException w:name="Medium Shading 2 Accent 2" w:semiHidden="0" w:uiPriority="64" w:unhideWhenUsed="0"/>
+    <w:lsdException w:name="Medium List 1 Accent 2" w:semiHidden="0" w:uiPriority="65" w:unhideWhenUsed="0"/>
+    <w:lsdException w:name="Medium List 2 Accent 2" w:semiHidden="0" w:uiPriority="66" w:unhideWhenUsed="0"/>
+    <w:lsdException w:name="Medium Grid 1 Accent 2" w:semiHidden="0" w:uiPriority="67" w:unhideWhenUsed="0"/>
+    <w:lsdException w:name="Medium Grid 2 Accent 2" w:semiHidden="0" w:uiPriority="68" w:unhideWhenUsed="0"/>
+    <w:lsdException w:name="Medium Grid 3 Accent 2" w:semiHidden="0" w:uiPriority="69" w:unhideWhenUsed="0"/>
+    <w:lsdException w:name="Dark List Accent 2" w:semiHidden="0" w:uiPriority="70" w:unhideWhenUsed="0"/>
+    <w:lsdException w:name="Colorful Shading Accent 2" w:semiHidden="0" w:uiPriority="71" w:unhideWhenUsed="0"/>
+    <w:lsdException w:name="Colorful List Accent 2" w:semiHidden="0" w:uiPriority="72" w:unhideWhenUsed="0"/>
+    <w:lsdException w:name="Colorful Grid Accent 2" w:semiHidden="0" w:uiPriority="73" w:unhideWhenUsed="0"/>
+    <w:lsdException w:name="Light Shading Accent 3" w:semiHidden="0" w:uiPriority="60" w:unhideWhenUsed="0"/>
+    <w:lsdException w:name="Light List Accent 3" w:semiHidden="0" w:uiPriority="61" w:unhideWhenUsed="0"/>
+    <w:lsdException w:name="Light Grid Accent 3" w:semiHidden="0" w:uiPriority="62" w:unhideWhenUsed="0"/>
+    <w:lsdException w:name="Medium Shading 1 Accent 3" w:semiHidden="0" w:uiPriority="63" w:unhideWhenUsed="0"/>
+    <w:lsdException w:name="Medium Shading 2 Accent 3" w:semiHidden="0" w:uiPriority="64" w:unhideWhenUsed="0"/>
+    <w:lsdException w:name="Medium List 1 Accent 3" w:semiHidden="0" w:uiPriority="65" w:unhideWhenUsed="0"/>
+    <w:lsdException w:name="Medium List 2 Accent 3" w:semiHidden="0" w:uiPriority="66" w:unhideWhenUsed="0"/>
+    <w:lsdException w:name="Medium Grid 1 Accent 3" w:semiHidden="0" w:uiPriority="67" w:unhideWhenUsed="0"/>
+    <w:lsdException w:name="Medium Grid 2 Accent 3" w:semiHidden="0" w:uiPriority="68" w:unhideWhenUsed="0"/>
+    <w:lsdException w:name="Medium Grid 3 Accent 3" w:semiHidden="0" w:uiPriority="69" w:unhideWhenUsed="0"/>
+    <w:lsdException w:name="Dark List Accent 3" w:semiHidden="0" w:uiPriority="70" w:unhideWhenUsed="0"/>
+    <w:lsdException w:name="Colorful Shading Accent 3" w:semiHidden="0" w:uiPriority="71" w:unhideWhenUsed="0"/>
+    <w:lsdException w:name="Colorful List Accent 3" w:semiHidden="0" w:uiPriority="72" w:unhideWhenUsed="0"/>
+    <w:lsdException w:name="Colorful Grid Accent 3" w:semiHidden="0" w:uiPriority="73" w:unhideWhenUsed="0"/>
+    <w:lsdException w:name="Light Shading Accent 4" w:semiHidden="0" w:uiPriority="60" w:unhideWhenUsed="0"/>
+    <w:lsdException w:name="Light List Accent 4" w:semiHidden="0" w:uiPriority="61" w:unhideWhenUsed="0"/>
+    <w:lsdException w:name="Light Grid Accent 4" w:semiHidden="0" w:uiPriority="62" w:unhideWhenUsed="0"/>
+    <w:lsdException w:name="Medium Shading 1 Accent 4" w:semiHidden="0" w:uiPriority="63" w:unhideWhenUsed="0"/>
+    <w:lsdException w:name="Medium Shading 2 Accent 4" w:semiHidden="0" w:uiPriority="64" w:unhideWhenUsed="0"/>
+    <w:lsdException w:name="Medium List 1 Accent 4" w:semiHidden="0" w:uiPriority="65" w:unhideWhenUsed="0"/>
+    <w:lsdException w:name="Medium List 2 Accent 4" w:semiHidden="0" w:uiPriority="66" w:unhideWhenUsed="0"/>
+    <w:lsdException w:name="Medium Grid 1 Accent 4" w:semiHidden="0" w:uiPriority="67" w:unhideWhenUsed="0"/>
+    <w:lsdException w:name="Medium Grid 2 Accent 4" w:semiHidden="0" w:uiPriority="68" w:unhideWhenUsed="0"/>
+    <w:lsdException w:name="Medium Grid 3 Accent 4" w:semiHidden="0" w:uiPriority="69" w:unhideWhenUsed="0"/>
+    <w:lsdException w:name="Dark List Accent 4" w:semiHidden="0" w:uiPriority="70" w:unhideWhenUsed="0"/>
+    <w:lsdException w:name="Colorful Shading Accent 4" w:semiHidden="0" w:uiPriority="71" w:unhideWhenUsed="0"/>
+    <w:lsdException w:name="Colorful List Accent 4" w:semiHidden="0" w:uiPriority="72" w:unhideWhenUsed="0"/>
+    <w:lsdException w:name="Colorful Grid Accent 4" w:semiHidden="0" w:uiPriority="73" w:unhideWhenUsed="0"/>
+    <w:lsdException w:name="Light Shading Accent 5" w:semiHidden="0" w:uiPriority="60" w:unhideWhenUsed="0"/>
+    <w:lsdException w:name="Light List Accent 5" w:semiHidden="0" w:uiPriority="61" w:unhideWhenUsed="0"/>
+    <w:lsdException w:name="Light Grid Accent 5" w:semiHidden="0" w:uiPriority="62" w:unhideWhenUsed="0"/>
+    <w:lsdException w:name="Medium Shading 1 Accent 5" w:semiHidden="0" w:uiPriority="63" w:unhideWhenUsed="0"/>
+    <w:lsdException w:name="Medium Shading 2 Accent 5" w:semiHidden="0" w:uiPriority="64" w:unhideWhenUsed="0"/>
+    <w:lsdException w:name="Medium List 1 Accent 5" w:semiHidden="0" w:uiPriority="65" w:unhideWhenUsed="0"/>
+    <w:lsdException w:name="Medium List 2 Accent 5" w:semiHidden="0" w:uiPriority="66" w:unhideWhenUsed="0"/>
+    <w:lsdException w:name="Medium Grid 1 Accent 5" w:semiHidden="0" w:uiPriority="67" w:unhideWhenUsed="0"/>
+    <w:lsdException w:name="Medium Grid 2 Accent 5" w:semiHidden="0" w:uiPriority="68" w:unhideWhenUsed="0"/>
+    <w:lsdException w:name="Medium Grid 3 Accent 5" w:semiHidden="0" w:uiPriority="69" w:unhideWhenUsed="0"/>
+    <w:lsdException w:name="Dark List Accent 5" w:semiHidden="0" w:uiPriority="70" w:unhideWhenUsed="0"/>
+    <w:lsdException w:name="Colorful Shading Accent 5" w:semiHidden="0" w:uiPriority="71" w:unhideWhenUsed="0"/>
+    <w:lsdException w:name="Colorful List Accent 5" w:semiHidden="0" w:uiPriority="72" w:unhideWhenUsed="0"/>
+    <w:lsdException w:name="Colorful Grid Accent 5" w:semiHidden="0" w:uiPriority="73" w:unhideWhenUsed="0"/>
+    <w:lsdException w:name="Light Shading Accent 6" w:semiHidden="0" w:uiPriority="60" w:unhideWhenUsed="0"/>
+    <w:lsdException w:name="Light List Accent 6" w:semiHidden="0" w:uiPriority="61" w:unhideWhenUsed="0"/>
+    <w:lsdException w:name="Light Grid Accent 6" w:semiHidden="0" w:uiPriority="62" w:unhideWhenUsed="0"/>
+    <w:lsdException w:name="Medium Shading 1 Accent 6" w:semiHidden="0" w:uiPriority="63" w:unhideWhenUsed="0"/>
+    <w:lsdException w:name="Medium Shading 2 Accent 6" w:semiHidden="0" w:uiPriority="64" w:unhideWhenUsed="0"/>
+    <w:lsdException w:name="Medium List 1 Accent 6" w:semiHidden="0" w:uiPriority="65" w:unhideWhenUsed="0"/>
+    <w:lsdException w:name="Medium List 2 Accent 6" w:semiHidden="0" w:uiPriority="66" w:unhideWhenUsed="0"/>
+    <w:lsdException w:name="Medium Grid 1 Accent 6" w:semiHidden="0" w:uiPriority="67" w:unhideWhenUsed="0"/>
+    <w:lsdException w:name="Medium Grid 2 Accent 6" w:semiHidden="0" w:uiPriority="68" w:unhideWhenUsed="0"/>
+    <w:lsdException w:name="Medium Grid 3 Accent 6" w:semiHidden="0" w:uiPriority="69" w:unhideWhenUsed="0"/>
+    <w:lsdException w:name="Dark List Accent 6" w:semiHidden="0" w:uiPriority="70" w:unhideWhenUsed="0"/>
+    <w:lsdException w:name="Colorful Shading Accent 6" w:semiHidden="0" w:uiPriority="71" w:unhideWhenUsed="0"/>
+    <w:lsdException w:name="Colorful List Accent 6" w:semiHidden="0" w:uiPriority="72" w:unhideWhenUsed="0"/>
+    <w:lsdException w:name="Colorful Grid Accent 6" w:semiHidden="0" w:uiPriority="73" w:unhideWhenUsed="0"/>
+    <w:lsdException w:name="Subtle Emphasis" w:semiHidden="0" w:uiPriority="19" w:unhideWhenUsed="0" w:qFormat="1"/>
+    <w:lsdException w:name="Intense Emphasis" w:semiHidden="0" w:uiPriority="21" w:unhideWhenUsed="0" w:qFormat="1"/>
+    <w:lsdException w:name="Subtle Reference" w:semiHidden="0" w:uiPriority="31" w:unhideWhenUsed="0" w:qFormat="1"/>
+    <w:lsdException w:name="Intense Reference" w:semiHidden="0" w:uiPriority="32" w:unhideWhenUsed="0" w:qFormat="1"/>
+    <w:lsdException w:name="Book Title" w:semiHidden="0" w:uiPriority="33" w:unhideWhenUsed="0" w:qFormat="1"/>
+    <w:lsdException w:name="Bibliography" w:uiPriority="37"/>
+    <w:lsdException w:name="TOC Heading" w:uiPriority="39" w:qFormat="1"/>
   </w:latentStyles>
-  <w:style w:type="paragraph" w:default="1" w:styleId="a">
+  <w:style w:type="paragraph" w:default="1" w:styleId="Normal">
     <w:name w:val="Normal"/>
     <w:qFormat/>
     <w:pPr>
       <w:widowControl w:val="0"/>
     </w:pPr>
   </w:style>
-  <w:style w:type="character" w:default="1" w:styleId="a0">
+  <w:style w:type="character" w:default="1" w:styleId="DefaultParagraphFont">
     <w:name w:val="Default Paragraph Font"/>
     <w:uiPriority w:val="1"/>
     <w:semiHidden/>
     <w:unhideWhenUsed/>
   </w:style>
-  <w:style w:type="table" w:default="1" w:styleId="a1">
+  <w:style w:type="table" w:default="1" w:styleId="TableNormal">
     <w:name w:val="Normal Table"/>
     <w:uiPriority w:val="99"/>
     <w:semiHidden/>
@@ -1987,15 +1724,15 @@
       </w:tblCellMar>
     </w:tblPr>
   </w:style>
-  <w:style w:type="numbering" w:default="1" w:styleId="a2">
+  <w:style w:type="numbering" w:default="1" w:styleId="NoList">
     <w:name w:val="No List"/>
     <w:uiPriority w:val="99"/>
     <w:semiHidden/>
     <w:unhideWhenUsed/>
   </w:style>
-  <w:style w:type="character" w:styleId="a3">
+  <w:style w:type="character" w:styleId="Hyperlink">
     <w:name w:val="Hyperlink"/>
-    <w:basedOn w:val="a0"/>
+    <w:basedOn w:val="DefaultParagraphFont"/>
     <w:uiPriority w:val="99"/>
     <w:unhideWhenUsed/>
     <w:rsid w:val="006D02FF"/>
@@ -2004,9 +1741,9 @@
       <w:u w:val="single"/>
     </w:rPr>
   </w:style>
-  <w:style w:type="character" w:styleId="a4">
+  <w:style w:type="character" w:customStyle="1" w:styleId="Mention">
     <w:name w:val="Mention"/>
-    <w:basedOn w:val="a0"/>
+    <w:basedOn w:val="DefaultParagraphFont"/>
     <w:uiPriority w:val="99"/>
     <w:semiHidden/>
     <w:unhideWhenUsed/>
@@ -2014,6 +1751,273 @@
     <w:rPr>
       <w:color w:val="2B579A"/>
       <w:shd w:val="clear" w:color="auto" w:fill="E6E6E6"/>
+    </w:rPr>
+  </w:style>
+  <w:style w:type="paragraph" w:styleId="BalloonText">
+    <w:name w:val="Balloon Text"/>
+    <w:basedOn w:val="Normal"/>
+    <w:link w:val="BalloonTextChar"/>
+    <w:uiPriority w:val="99"/>
+    <w:semiHidden/>
+    <w:unhideWhenUsed/>
+    <w:rsid w:val="0054563A"/>
+    <w:rPr>
+      <w:rFonts w:asciiTheme="majorHAnsi" w:eastAsiaTheme="majorEastAsia" w:hAnsiTheme="majorHAnsi" w:cstheme="majorBidi"/>
+      <w:sz w:val="16"/>
+      <w:szCs w:val="16"/>
+    </w:rPr>
+  </w:style>
+  <w:style w:type="character" w:customStyle="1" w:styleId="BalloonTextChar">
+    <w:name w:val="Balloon Text Char"/>
+    <w:basedOn w:val="DefaultParagraphFont"/>
+    <w:link w:val="BalloonText"/>
+    <w:uiPriority w:val="99"/>
+    <w:semiHidden/>
+    <w:rsid w:val="0054563A"/>
+    <w:rPr>
+      <w:rFonts w:asciiTheme="majorHAnsi" w:eastAsiaTheme="majorEastAsia" w:hAnsiTheme="majorHAnsi" w:cstheme="majorBidi"/>
+      <w:sz w:val="16"/>
+      <w:szCs w:val="16"/>
+    </w:rPr>
+  </w:style>
+</w:styles>
+</file>
+
+<file path=word/stylesWithEffects.xml><?xml version="1.0" encoding="utf-8"?>
+<w:styles xmlns:wpc="http://schemas.microsoft.com/office/word/2010/wordprocessingCanvas" xmlns:mc="http://schemas.openxmlformats.org/markup-compatibility/2006" xmlns:o="urn:schemas-microsoft-com:office:office" xmlns:r="http://schemas.openxmlformats.org/officeDocument/2006/relationships" xmlns:m="http://schemas.openxmlformats.org/officeDocument/2006/math" xmlns:v="urn:schemas-microsoft-com:vml" xmlns:wp14="http://schemas.microsoft.com/office/word/2010/wordprocessingDrawing" xmlns:wp="http://schemas.openxmlformats.org/drawingml/2006/wordprocessingDrawing" xmlns:w10="urn:schemas-microsoft-com:office:word" xmlns:w="http://schemas.openxmlformats.org/wordprocessingml/2006/main" xmlns:w14="http://schemas.microsoft.com/office/word/2010/wordml" xmlns:wpg="http://schemas.microsoft.com/office/word/2010/wordprocessingGroup" xmlns:wpi="http://schemas.microsoft.com/office/word/2010/wordprocessingInk" xmlns:wne="http://schemas.microsoft.com/office/word/2006/wordml" xmlns:wps="http://schemas.microsoft.com/office/word/2010/wordprocessingShape" mc:Ignorable="w14 wp14">
+  <w:docDefaults>
+    <w:rPrDefault>
+      <w:rPr>
+        <w:rFonts w:asciiTheme="minorHAnsi" w:eastAsiaTheme="minorEastAsia" w:hAnsiTheme="minorHAnsi" w:cstheme="minorBidi"/>
+        <w:kern w:val="2"/>
+        <w:sz w:val="24"/>
+        <w:szCs w:val="22"/>
+        <w:lang w:val="en-US" w:eastAsia="zh-TW" w:bidi="ar-SA"/>
+      </w:rPr>
+    </w:rPrDefault>
+    <w:pPrDefault/>
+  </w:docDefaults>
+  <w:latentStyles w:defLockedState="0" w:defUIPriority="99" w:defSemiHidden="1" w:defUnhideWhenUsed="1" w:defQFormat="0" w:count="267">
+    <w:lsdException w:name="Normal" w:semiHidden="0" w:uiPriority="0" w:unhideWhenUsed="0" w:qFormat="1"/>
+    <w:lsdException w:name="heading 1" w:semiHidden="0" w:uiPriority="9" w:unhideWhenUsed="0" w:qFormat="1"/>
+    <w:lsdException w:name="heading 2" w:uiPriority="9" w:qFormat="1"/>
+    <w:lsdException w:name="heading 3" w:uiPriority="9" w:qFormat="1"/>
+    <w:lsdException w:name="heading 4" w:uiPriority="9" w:qFormat="1"/>
+    <w:lsdException w:name="heading 5" w:uiPriority="9" w:qFormat="1"/>
+    <w:lsdException w:name="heading 6" w:uiPriority="9" w:qFormat="1"/>
+    <w:lsdException w:name="heading 7" w:uiPriority="9" w:qFormat="1"/>
+    <w:lsdException w:name="heading 8" w:uiPriority="9" w:qFormat="1"/>
+    <w:lsdException w:name="heading 9" w:uiPriority="9" w:qFormat="1"/>
+    <w:lsdException w:name="toc 1" w:uiPriority="39"/>
+    <w:lsdException w:name="toc 2" w:uiPriority="39"/>
+    <w:lsdException w:name="toc 3" w:uiPriority="39"/>
+    <w:lsdException w:name="toc 4" w:uiPriority="39"/>
+    <w:lsdException w:name="toc 5" w:uiPriority="39"/>
+    <w:lsdException w:name="toc 6" w:uiPriority="39"/>
+    <w:lsdException w:name="toc 7" w:uiPriority="39"/>
+    <w:lsdException w:name="toc 8" w:uiPriority="39"/>
+    <w:lsdException w:name="toc 9" w:uiPriority="39"/>
+    <w:lsdException w:name="caption" w:uiPriority="35" w:qFormat="1"/>
+    <w:lsdException w:name="Title" w:semiHidden="0" w:uiPriority="10" w:unhideWhenUsed="0" w:qFormat="1"/>
+    <w:lsdException w:name="Default Paragraph Font" w:uiPriority="1"/>
+    <w:lsdException w:name="Subtitle" w:semiHidden="0" w:uiPriority="11" w:unhideWhenUsed="0" w:qFormat="1"/>
+    <w:lsdException w:name="Strong" w:semiHidden="0" w:uiPriority="22" w:unhideWhenUsed="0" w:qFormat="1"/>
+    <w:lsdException w:name="Emphasis" w:semiHidden="0" w:uiPriority="20" w:unhideWhenUsed="0" w:qFormat="1"/>
+    <w:lsdException w:name="Table Grid" w:semiHidden="0" w:uiPriority="39" w:unhideWhenUsed="0"/>
+    <w:lsdException w:name="Placeholder Text" w:unhideWhenUsed="0"/>
+    <w:lsdException w:name="No Spacing" w:semiHidden="0" w:uiPriority="1" w:unhideWhenUsed="0" w:qFormat="1"/>
+    <w:lsdException w:name="Light Shading" w:semiHidden="0" w:uiPriority="60" w:unhideWhenUsed="0"/>
+    <w:lsdException w:name="Light List" w:semiHidden="0" w:uiPriority="61" w:unhideWhenUsed="0"/>
+    <w:lsdException w:name="Light Grid" w:semiHidden="0" w:uiPriority="62" w:unhideWhenUsed="0"/>
+    <w:lsdException w:name="Medium Shading 1" w:semiHidden="0" w:uiPriority="63" w:unhideWhenUsed="0"/>
+    <w:lsdException w:name="Medium Shading 2" w:semiHidden="0" w:uiPriority="64" w:unhideWhenUsed="0"/>
+    <w:lsdException w:name="Medium List 1" w:semiHidden="0" w:uiPriority="65" w:unhideWhenUsed="0"/>
+    <w:lsdException w:name="Medium List 2" w:semiHidden="0" w:uiPriority="66" w:unhideWhenUsed="0"/>
+    <w:lsdException w:name="Medium Grid 1" w:semiHidden="0" w:uiPriority="67" w:unhideWhenUsed="0"/>
+    <w:lsdException w:name="Medium Grid 2" w:semiHidden="0" w:uiPriority="68" w:unhideWhenUsed="0"/>
+    <w:lsdException w:name="Medium Grid 3" w:semiHidden="0" w:uiPriority="69" w:unhideWhenUsed="0"/>
+    <w:lsdException w:name="Dark List" w:semiHidden="0" w:uiPriority="70" w:unhideWhenUsed="0"/>
+    <w:lsdException w:name="Colorful Shading" w:semiHidden="0" w:uiPriority="71" w:unhideWhenUsed="0"/>
+    <w:lsdException w:name="Colorful List" w:semiHidden="0" w:uiPriority="72" w:unhideWhenUsed="0"/>
+    <w:lsdException w:name="Colorful Grid" w:semiHidden="0" w:uiPriority="73" w:unhideWhenUsed="0"/>
+    <w:lsdException w:name="Light Shading Accent 1" w:semiHidden="0" w:uiPriority="60" w:unhideWhenUsed="0"/>
+    <w:lsdException w:name="Light List Accent 1" w:semiHidden="0" w:uiPriority="61" w:unhideWhenUsed="0"/>
+    <w:lsdException w:name="Light Grid Accent 1" w:semiHidden="0" w:uiPriority="62" w:unhideWhenUsed="0"/>
+    <w:lsdException w:name="Medium Shading 1 Accent 1" w:semiHidden="0" w:uiPriority="63" w:unhideWhenUsed="0"/>
+    <w:lsdException w:name="Medium Shading 2 Accent 1" w:semiHidden="0" w:uiPriority="64" w:unhideWhenUsed="0"/>
+    <w:lsdException w:name="Medium List 1 Accent 1" w:semiHidden="0" w:uiPriority="65" w:unhideWhenUsed="0"/>
+    <w:lsdException w:name="Revision" w:unhideWhenUsed="0"/>
+    <w:lsdException w:name="List Paragraph" w:semiHidden="0" w:uiPriority="34" w:unhideWhenUsed="0" w:qFormat="1"/>
+    <w:lsdException w:name="Quote" w:semiHidden="0" w:uiPriority="29" w:unhideWhenUsed="0" w:qFormat="1"/>
+    <w:lsdException w:name="Intense Quote" w:semiHidden="0" w:uiPriority="30" w:unhideWhenUsed="0" w:qFormat="1"/>
+    <w:lsdException w:name="Medium List 2 Accent 1" w:semiHidden="0" w:uiPriority="66" w:unhideWhenUsed="0"/>
+    <w:lsdException w:name="Medium Grid 1 Accent 1" w:semiHidden="0" w:uiPriority="67" w:unhideWhenUsed="0"/>
+    <w:lsdException w:name="Medium Grid 2 Accent 1" w:semiHidden="0" w:uiPriority="68" w:unhideWhenUsed="0"/>
+    <w:lsdException w:name="Medium Grid 3 Accent 1" w:semiHidden="0" w:uiPriority="69" w:unhideWhenUsed="0"/>
+    <w:lsdException w:name="Dark List Accent 1" w:semiHidden="0" w:uiPriority="70" w:unhideWhenUsed="0"/>
+    <w:lsdException w:name="Colorful Shading Accent 1" w:semiHidden="0" w:uiPriority="71" w:unhideWhenUsed="0"/>
+    <w:lsdException w:name="Colorful List Accent 1" w:semiHidden="0" w:uiPriority="72" w:unhideWhenUsed="0"/>
+    <w:lsdException w:name="Colorful Grid Accent 1" w:semiHidden="0" w:uiPriority="73" w:unhideWhenUsed="0"/>
+    <w:lsdException w:name="Light Shading Accent 2" w:semiHidden="0" w:uiPriority="60" w:unhideWhenUsed="0"/>
+    <w:lsdException w:name="Light List Accent 2" w:semiHidden="0" w:uiPriority="61" w:unhideWhenUsed="0"/>
+    <w:lsdException w:name="Light Grid Accent 2" w:semiHidden="0" w:uiPriority="62" w:unhideWhenUsed="0"/>
+    <w:lsdException w:name="Medium Shading 1 Accent 2" w:semiHidden="0" w:uiPriority="63" w:unhideWhenUsed="0"/>
+    <w:lsdException w:name="Medium Shading 2 Accent 2" w:semiHidden="0" w:uiPriority="64" w:unhideWhenUsed="0"/>
+    <w:lsdException w:name="Medium List 1 Accent 2" w:semiHidden="0" w:uiPriority="65" w:unhideWhenUsed="0"/>
+    <w:lsdException w:name="Medium List 2 Accent 2" w:semiHidden="0" w:uiPriority="66" w:unhideWhenUsed="0"/>
+    <w:lsdException w:name="Medium Grid 1 Accent 2" w:semiHidden="0" w:uiPriority="67" w:unhideWhenUsed="0"/>
+    <w:lsdException w:name="Medium Grid 2 Accent 2" w:semiHidden="0" w:uiPriority="68" w:unhideWhenUsed="0"/>
+    <w:lsdException w:name="Medium Grid 3 Accent 2" w:semiHidden="0" w:uiPriority="69" w:unhideWhenUsed="0"/>
+    <w:lsdException w:name="Dark List Accent 2" w:semiHidden="0" w:uiPriority="70" w:unhideWhenUsed="0"/>
+    <w:lsdException w:name="Colorful Shading Accent 2" w:semiHidden="0" w:uiPriority="71" w:unhideWhenUsed="0"/>
+    <w:lsdException w:name="Colorful List Accent 2" w:semiHidden="0" w:uiPriority="72" w:unhideWhenUsed="0"/>
+    <w:lsdException w:name="Colorful Grid Accent 2" w:semiHidden="0" w:uiPriority="73" w:unhideWhenUsed="0"/>
+    <w:lsdException w:name="Light Shading Accent 3" w:semiHidden="0" w:uiPriority="60" w:unhideWhenUsed="0"/>
+    <w:lsdException w:name="Light List Accent 3" w:semiHidden="0" w:uiPriority="61" w:unhideWhenUsed="0"/>
+    <w:lsdException w:name="Light Grid Accent 3" w:semiHidden="0" w:uiPriority="62" w:unhideWhenUsed="0"/>
+    <w:lsdException w:name="Medium Shading 1 Accent 3" w:semiHidden="0" w:uiPriority="63" w:unhideWhenUsed="0"/>
+    <w:lsdException w:name="Medium Shading 2 Accent 3" w:semiHidden="0" w:uiPriority="64" w:unhideWhenUsed="0"/>
+    <w:lsdException w:name="Medium List 1 Accent 3" w:semiHidden="0" w:uiPriority="65" w:unhideWhenUsed="0"/>
+    <w:lsdException w:name="Medium List 2 Accent 3" w:semiHidden="0" w:uiPriority="66" w:unhideWhenUsed="0"/>
+    <w:lsdException w:name="Medium Grid 1 Accent 3" w:semiHidden="0" w:uiPriority="67" w:unhideWhenUsed="0"/>
+    <w:lsdException w:name="Medium Grid 2 Accent 3" w:semiHidden="0" w:uiPriority="68" w:unhideWhenUsed="0"/>
+    <w:lsdException w:name="Medium Grid 3 Accent 3" w:semiHidden="0" w:uiPriority="69" w:unhideWhenUsed="0"/>
+    <w:lsdException w:name="Dark List Accent 3" w:semiHidden="0" w:uiPriority="70" w:unhideWhenUsed="0"/>
+    <w:lsdException w:name="Colorful Shading Accent 3" w:semiHidden="0" w:uiPriority="71" w:unhideWhenUsed="0"/>
+    <w:lsdException w:name="Colorful List Accent 3" w:semiHidden="0" w:uiPriority="72" w:unhideWhenUsed="0"/>
+    <w:lsdException w:name="Colorful Grid Accent 3" w:semiHidden="0" w:uiPriority="73" w:unhideWhenUsed="0"/>
+    <w:lsdException w:name="Light Shading Accent 4" w:semiHidden="0" w:uiPriority="60" w:unhideWhenUsed="0"/>
+    <w:lsdException w:name="Light List Accent 4" w:semiHidden="0" w:uiPriority="61" w:unhideWhenUsed="0"/>
+    <w:lsdException w:name="Light Grid Accent 4" w:semiHidden="0" w:uiPriority="62" w:unhideWhenUsed="0"/>
+    <w:lsdException w:name="Medium Shading 1 Accent 4" w:semiHidden="0" w:uiPriority="63" w:unhideWhenUsed="0"/>
+    <w:lsdException w:name="Medium Shading 2 Accent 4" w:semiHidden="0" w:uiPriority="64" w:unhideWhenUsed="0"/>
+    <w:lsdException w:name="Medium List 1 Accent 4" w:semiHidden="0" w:uiPriority="65" w:unhideWhenUsed="0"/>
+    <w:lsdException w:name="Medium List 2 Accent 4" w:semiHidden="0" w:uiPriority="66" w:unhideWhenUsed="0"/>
+    <w:lsdException w:name="Medium Grid 1 Accent 4" w:semiHidden="0" w:uiPriority="67" w:unhideWhenUsed="0"/>
+    <w:lsdException w:name="Medium Grid 2 Accent 4" w:semiHidden="0" w:uiPriority="68" w:unhideWhenUsed="0"/>
+    <w:lsdException w:name="Medium Grid 3 Accent 4" w:semiHidden="0" w:uiPriority="69" w:unhideWhenUsed="0"/>
+    <w:lsdException w:name="Dark List Accent 4" w:semiHidden="0" w:uiPriority="70" w:unhideWhenUsed="0"/>
+    <w:lsdException w:name="Colorful Shading Accent 4" w:semiHidden="0" w:uiPriority="71" w:unhideWhenUsed="0"/>
+    <w:lsdException w:name="Colorful List Accent 4" w:semiHidden="0" w:uiPriority="72" w:unhideWhenUsed="0"/>
+    <w:lsdException w:name="Colorful Grid Accent 4" w:semiHidden="0" w:uiPriority="73" w:unhideWhenUsed="0"/>
+    <w:lsdException w:name="Light Shading Accent 5" w:semiHidden="0" w:uiPriority="60" w:unhideWhenUsed="0"/>
+    <w:lsdException w:name="Light List Accent 5" w:semiHidden="0" w:uiPriority="61" w:unhideWhenUsed="0"/>
+    <w:lsdException w:name="Light Grid Accent 5" w:semiHidden="0" w:uiPriority="62" w:unhideWhenUsed="0"/>
+    <w:lsdException w:name="Medium Shading 1 Accent 5" w:semiHidden="0" w:uiPriority="63" w:unhideWhenUsed="0"/>
+    <w:lsdException w:name="Medium Shading 2 Accent 5" w:semiHidden="0" w:uiPriority="64" w:unhideWhenUsed="0"/>
+    <w:lsdException w:name="Medium List 1 Accent 5" w:semiHidden="0" w:uiPriority="65" w:unhideWhenUsed="0"/>
+    <w:lsdException w:name="Medium List 2 Accent 5" w:semiHidden="0" w:uiPriority="66" w:unhideWhenUsed="0"/>
+    <w:lsdException w:name="Medium Grid 1 Accent 5" w:semiHidden="0" w:uiPriority="67" w:unhideWhenUsed="0"/>
+    <w:lsdException w:name="Medium Grid 2 Accent 5" w:semiHidden="0" w:uiPriority="68" w:unhideWhenUsed="0"/>
+    <w:lsdException w:name="Medium Grid 3 Accent 5" w:semiHidden="0" w:uiPriority="69" w:unhideWhenUsed="0"/>
+    <w:lsdException w:name="Dark List Accent 5" w:semiHidden="0" w:uiPriority="70" w:unhideWhenUsed="0"/>
+    <w:lsdException w:name="Colorful Shading Accent 5" w:semiHidden="0" w:uiPriority="71" w:unhideWhenUsed="0"/>
+    <w:lsdException w:name="Colorful List Accent 5" w:semiHidden="0" w:uiPriority="72" w:unhideWhenUsed="0"/>
+    <w:lsdException w:name="Colorful Grid Accent 5" w:semiHidden="0" w:uiPriority="73" w:unhideWhenUsed="0"/>
+    <w:lsdException w:name="Light Shading Accent 6" w:semiHidden="0" w:uiPriority="60" w:unhideWhenUsed="0"/>
+    <w:lsdException w:name="Light List Accent 6" w:semiHidden="0" w:uiPriority="61" w:unhideWhenUsed="0"/>
+    <w:lsdException w:name="Light Grid Accent 6" w:semiHidden="0" w:uiPriority="62" w:unhideWhenUsed="0"/>
+    <w:lsdException w:name="Medium Shading 1 Accent 6" w:semiHidden="0" w:uiPriority="63" w:unhideWhenUsed="0"/>
+    <w:lsdException w:name="Medium Shading 2 Accent 6" w:semiHidden="0" w:uiPriority="64" w:unhideWhenUsed="0"/>
+    <w:lsdException w:name="Medium List 1 Accent 6" w:semiHidden="0" w:uiPriority="65" w:unhideWhenUsed="0"/>
+    <w:lsdException w:name="Medium List 2 Accent 6" w:semiHidden="0" w:uiPriority="66" w:unhideWhenUsed="0"/>
+    <w:lsdException w:name="Medium Grid 1 Accent 6" w:semiHidden="0" w:uiPriority="67" w:unhideWhenUsed="0"/>
+    <w:lsdException w:name="Medium Grid 2 Accent 6" w:semiHidden="0" w:uiPriority="68" w:unhideWhenUsed="0"/>
+    <w:lsdException w:name="Medium Grid 3 Accent 6" w:semiHidden="0" w:uiPriority="69" w:unhideWhenUsed="0"/>
+    <w:lsdException w:name="Dark List Accent 6" w:semiHidden="0" w:uiPriority="70" w:unhideWhenUsed="0"/>
+    <w:lsdException w:name="Colorful Shading Accent 6" w:semiHidden="0" w:uiPriority="71" w:unhideWhenUsed="0"/>
+    <w:lsdException w:name="Colorful List Accent 6" w:semiHidden="0" w:uiPriority="72" w:unhideWhenUsed="0"/>
+    <w:lsdException w:name="Colorful Grid Accent 6" w:semiHidden="0" w:uiPriority="73" w:unhideWhenUsed="0"/>
+    <w:lsdException w:name="Subtle Emphasis" w:semiHidden="0" w:uiPriority="19" w:unhideWhenUsed="0" w:qFormat="1"/>
+    <w:lsdException w:name="Intense Emphasis" w:semiHidden="0" w:uiPriority="21" w:unhideWhenUsed="0" w:qFormat="1"/>
+    <w:lsdException w:name="Subtle Reference" w:semiHidden="0" w:uiPriority="31" w:unhideWhenUsed="0" w:qFormat="1"/>
+    <w:lsdException w:name="Intense Reference" w:semiHidden="0" w:uiPriority="32" w:unhideWhenUsed="0" w:qFormat="1"/>
+    <w:lsdException w:name="Book Title" w:semiHidden="0" w:uiPriority="33" w:unhideWhenUsed="0" w:qFormat="1"/>
+    <w:lsdException w:name="Bibliography" w:uiPriority="37"/>
+    <w:lsdException w:name="TOC Heading" w:uiPriority="39" w:qFormat="1"/>
+  </w:latentStyles>
+  <w:style w:type="paragraph" w:default="1" w:styleId="Normal">
+    <w:name w:val="Normal"/>
+    <w:qFormat/>
+    <w:pPr>
+      <w:widowControl w:val="0"/>
+    </w:pPr>
+  </w:style>
+  <w:style w:type="character" w:default="1" w:styleId="DefaultParagraphFont">
+    <w:name w:val="Default Paragraph Font"/>
+    <w:uiPriority w:val="1"/>
+    <w:semiHidden/>
+    <w:unhideWhenUsed/>
+  </w:style>
+  <w:style w:type="table" w:default="1" w:styleId="TableNormal">
+    <w:name w:val="Normal Table"/>
+    <w:uiPriority w:val="99"/>
+    <w:semiHidden/>
+    <w:unhideWhenUsed/>
+    <w:tblPr>
+      <w:tblInd w:w="0" w:type="dxa"/>
+      <w:tblCellMar>
+        <w:top w:w="0" w:type="dxa"/>
+        <w:left w:w="108" w:type="dxa"/>
+        <w:bottom w:w="0" w:type="dxa"/>
+        <w:right w:w="108" w:type="dxa"/>
+      </w:tblCellMar>
+    </w:tblPr>
+  </w:style>
+  <w:style w:type="numbering" w:default="1" w:styleId="NoList">
+    <w:name w:val="No List"/>
+    <w:uiPriority w:val="99"/>
+    <w:semiHidden/>
+    <w:unhideWhenUsed/>
+  </w:style>
+  <w:style w:type="character" w:styleId="Hyperlink">
+    <w:name w:val="Hyperlink"/>
+    <w:basedOn w:val="DefaultParagraphFont"/>
+    <w:uiPriority w:val="99"/>
+    <w:unhideWhenUsed/>
+    <w:rsid w:val="006D02FF"/>
+    <w:rPr>
+      <w:color w:val="0563C1" w:themeColor="hyperlink"/>
+      <w:u w:val="single"/>
+    </w:rPr>
+  </w:style>
+  <w:style w:type="character" w:customStyle="1" w:styleId="Mention">
+    <w:name w:val="Mention"/>
+    <w:basedOn w:val="DefaultParagraphFont"/>
+    <w:uiPriority w:val="99"/>
+    <w:semiHidden/>
+    <w:unhideWhenUsed/>
+    <w:rsid w:val="006D02FF"/>
+    <w:rPr>
+      <w:color w:val="2B579A"/>
+      <w:shd w:val="clear" w:color="auto" w:fill="E6E6E6"/>
+    </w:rPr>
+  </w:style>
+  <w:style w:type="paragraph" w:styleId="BalloonText">
+    <w:name w:val="Balloon Text"/>
+    <w:basedOn w:val="Normal"/>
+    <w:link w:val="BalloonTextChar"/>
+    <w:uiPriority w:val="99"/>
+    <w:semiHidden/>
+    <w:unhideWhenUsed/>
+    <w:rsid w:val="0054563A"/>
+    <w:rPr>
+      <w:rFonts w:asciiTheme="majorHAnsi" w:eastAsiaTheme="majorEastAsia" w:hAnsiTheme="majorHAnsi" w:cstheme="majorBidi"/>
+      <w:sz w:val="16"/>
+      <w:szCs w:val="16"/>
+    </w:rPr>
+  </w:style>
+  <w:style w:type="character" w:customStyle="1" w:styleId="BalloonTextChar">
+    <w:name w:val="Balloon Text Char"/>
+    <w:basedOn w:val="DefaultParagraphFont"/>
+    <w:link w:val="BalloonText"/>
+    <w:uiPriority w:val="99"/>
+    <w:semiHidden/>
+    <w:rsid w:val="0054563A"/>
+    <w:rPr>
+      <w:rFonts w:asciiTheme="majorHAnsi" w:eastAsiaTheme="majorEastAsia" w:hAnsiTheme="majorHAnsi" w:cstheme="majorBidi"/>
+      <w:sz w:val="16"/>
+      <w:szCs w:val="16"/>
     </w:rPr>
   </w:style>
 </w:styles>
@@ -2308,7 +2312,7 @@
   <a:extraClrSchemeLst/>
   <a:extLst>
     <a:ext uri="{05A4C25C-085E-4340-85A3-A5531E510DB2}">
-      <thm15:themeFamily xmlns:thm15="http://schemas.microsoft.com/office/thememl/2012/main" name="Office Theme" id="{62F939B6-93AF-4DB8-9C6B-D6C7DFDC589F}" vid="{4A3C46E8-61CC-4603-A589-7422A47A8E4A}"/>
+      <thm15:themeFamily xmlns:thm15="http://schemas.microsoft.com/office/thememl/2012/main" xmlns="" name="Office Theme" id="{62F939B6-93AF-4DB8-9C6B-D6C7DFDC589F}" vid="{4A3C46E8-61CC-4603-A589-7422A47A8E4A}"/>
     </a:ext>
   </a:extLst>
 </a:theme>

</xml_diff>